<commit_message>
Minh Commit change 03/09/2013
+ Update Project Plan documentation - section 8 (budget)
+ Update SRS documentation - section 4 (continue)
+ Get recorded Leap Motion data from file and present on Graph
</commit_message>
<xml_diff>
--- a/Documentation/Project Plan 1.1.docx
+++ b/Documentation/Project Plan 1.1.docx
@@ -1,6 +1,6 @@
 
 <file path=word/document.xml><?xml version="1.0" encoding="utf-8"?>
-<w:document xmlns:wpc="http://schemas.microsoft.com/office/word/2010/wordprocessingCanvas" xmlns:mc="http://schemas.openxmlformats.org/markup-compatibility/2006" xmlns:o="urn:schemas-microsoft-com:office:office" xmlns:r="http://schemas.openxmlformats.org/officeDocument/2006/relationships" xmlns:m="http://schemas.openxmlformats.org/officeDocument/2006/math" xmlns:v="urn:schemas-microsoft-com:vml" xmlns:wp14="http://schemas.microsoft.com/office/word/2010/wordprocessingDrawing" xmlns:wp="http://schemas.openxmlformats.org/drawingml/2006/wordprocessingDrawing" xmlns:w10="urn:schemas-microsoft-com:office:word" xmlns:w="http://schemas.openxmlformats.org/wordprocessingml/2006/main" xmlns:w14="http://schemas.microsoft.com/office/word/2010/wordml" xmlns:wpg="http://schemas.microsoft.com/office/word/2010/wordprocessingGroup" xmlns:wpi="http://schemas.microsoft.com/office/word/2010/wordprocessingInk" xmlns:wne="http://schemas.microsoft.com/office/word/2006/wordml" xmlns:wps="http://schemas.microsoft.com/office/word/2010/wordprocessingShape" mc:Ignorable="w14 wp14">
+<w:document xmlns:wpc="http://schemas.microsoft.com/office/word/2010/wordprocessingCanvas" xmlns:mo="http://schemas.microsoft.com/office/mac/office/2008/main" xmlns:mc="http://schemas.openxmlformats.org/markup-compatibility/2006" xmlns:mv="urn:schemas-microsoft-com:mac:vml" xmlns:o="urn:schemas-microsoft-com:office:office" xmlns:r="http://schemas.openxmlformats.org/officeDocument/2006/relationships" xmlns:m="http://schemas.openxmlformats.org/officeDocument/2006/math" xmlns:v="urn:schemas-microsoft-com:vml" xmlns:wp14="http://schemas.microsoft.com/office/word/2010/wordprocessingDrawing" xmlns:wp="http://schemas.openxmlformats.org/drawingml/2006/wordprocessingDrawing" xmlns:w10="urn:schemas-microsoft-com:office:word" xmlns:w="http://schemas.openxmlformats.org/wordprocessingml/2006/main" xmlns:w14="http://schemas.microsoft.com/office/word/2010/wordml" xmlns:wpg="http://schemas.microsoft.com/office/word/2010/wordprocessingGroup" xmlns:wpi="http://schemas.microsoft.com/office/word/2010/wordprocessingInk" xmlns:wne="http://schemas.microsoft.com/office/word/2006/wordml" xmlns:wps="http://schemas.microsoft.com/office/word/2010/wordprocessingShape" mc:Ignorable="w14 wp14">
   <w:body>
     <w:p>
       <w:pPr>
@@ -303,13 +303,8 @@
         <w:ind w:left="426" w:right="360"/>
       </w:pPr>
       <w:r>
-        <w:t xml:space="preserve">SID: </w:t>
-      </w:r>
-      <w:proofErr w:type="gramStart"/>
-      <w:r>
-        <w:t>171001x</w:t>
-      </w:r>
-      <w:proofErr w:type="gramEnd"/>
+        <w:t>SID: 171001x</w:t>
+      </w:r>
     </w:p>
     <w:p>
       <w:pPr>
@@ -419,20 +414,12 @@
           <w:b/>
         </w:rPr>
       </w:pPr>
-      <w:proofErr w:type="gramStart"/>
       <w:r>
         <w:rPr>
           <w:b/>
         </w:rPr>
         <w:lastRenderedPageBreak/>
-        <w:t>Table 1.</w:t>
-      </w:r>
-      <w:proofErr w:type="gramEnd"/>
-      <w:r>
-        <w:rPr>
-          <w:b/>
-        </w:rPr>
-        <w:t xml:space="preserve"> Document Change Control</w:t>
+        <w:t>Table 1. Document Change Control</w:t>
       </w:r>
     </w:p>
     <w:tbl>
@@ -591,6 +578,58 @@
           </w:p>
         </w:tc>
       </w:tr>
+      <w:tr>
+        <w:tc>
+          <w:tcPr>
+            <w:tcW w:w="2129" w:type="dxa"/>
+          </w:tcPr>
+          <w:p>
+            <w:r>
+              <w:t>1.2</w:t>
+            </w:r>
+          </w:p>
+        </w:tc>
+        <w:tc>
+          <w:tcPr>
+            <w:tcW w:w="2129" w:type="dxa"/>
+          </w:tcPr>
+          <w:p>
+            <w:r>
+              <w:t>02/09/2013</w:t>
+            </w:r>
+          </w:p>
+        </w:tc>
+        <w:tc>
+          <w:tcPr>
+            <w:tcW w:w="2129" w:type="dxa"/>
+          </w:tcPr>
+          <w:p>
+            <w:r>
+              <w:t xml:space="preserve">Minh </w:t>
+            </w:r>
+            <w:proofErr w:type="spellStart"/>
+            <w:r>
+              <w:t>Duc</w:t>
+            </w:r>
+            <w:proofErr w:type="spellEnd"/>
+            <w:r>
+              <w:t xml:space="preserve"> Nguyen</w:t>
+            </w:r>
+          </w:p>
+        </w:tc>
+        <w:tc>
+          <w:tcPr>
+            <w:tcW w:w="2129" w:type="dxa"/>
+          </w:tcPr>
+          <w:p>
+            <w:r>
+              <w:t>Filled in section 8 budget</w:t>
+            </w:r>
+            <w:bookmarkStart w:id="0" w:name="_GoBack"/>
+            <w:bookmarkEnd w:id="0"/>
+          </w:p>
+        </w:tc>
+      </w:tr>
     </w:tbl>
     <w:p/>
     <w:p>
@@ -599,19 +638,11 @@
           <w:b/>
         </w:rPr>
       </w:pPr>
-      <w:proofErr w:type="gramStart"/>
       <w:r>
         <w:rPr>
           <w:b/>
         </w:rPr>
-        <w:t>Table 2.</w:t>
-      </w:r>
-      <w:proofErr w:type="gramEnd"/>
-      <w:r>
-        <w:rPr>
-          <w:b/>
-        </w:rPr>
-        <w:t xml:space="preserve"> Document Sign Off</w:t>
+        <w:t>Table 2. Document Sign Off</w:t>
       </w:r>
     </w:p>
     <w:tbl>
@@ -1384,8 +1415,6 @@
               <w:fldChar w:fldCharType="end"/>
             </w:r>
           </w:hyperlink>
-          <w:bookmarkStart w:id="0" w:name="_GoBack"/>
-          <w:bookmarkEnd w:id="0"/>
         </w:p>
         <w:p>
           <w:pPr>
@@ -3541,14 +3570,12 @@
         </w:rPr>
         <w:t xml:space="preserve">This includes who the development team is and </w:t>
       </w:r>
-      <w:proofErr w:type="gramStart"/>
       <w:r>
         <w:rPr>
           <w:lang w:val="en-US"/>
         </w:rPr>
         <w:t>whom</w:t>
       </w:r>
-      <w:proofErr w:type="gramEnd"/>
       <w:r>
         <w:rPr>
           <w:lang w:val="en-US"/>
@@ -3733,21 +3760,7 @@
         <w:rPr>
           <w:lang w:val="en-US"/>
         </w:rPr>
-        <w:t xml:space="preserve">tremors in </w:t>
-      </w:r>
-      <w:proofErr w:type="gramStart"/>
-      <w:r>
-        <w:rPr>
-          <w:lang w:val="en-US"/>
-        </w:rPr>
-        <w:t>surgeons</w:t>
-      </w:r>
-      <w:proofErr w:type="gramEnd"/>
-      <w:r>
-        <w:rPr>
-          <w:lang w:val="en-US"/>
-        </w:rPr>
-        <w:t xml:space="preserve"> hands whilst outputting to a display </w:t>
+        <w:t xml:space="preserve">tremors in surgeons hands whilst outputting to a display </w:t>
       </w:r>
       <w:r>
         <w:rPr>
@@ -4668,17 +4681,8 @@
           <w:i/>
           <w:lang w:val="en-US"/>
         </w:rPr>
-        <w:t xml:space="preserve">This is where you list your team. </w:t>
-      </w:r>
-      <w:proofErr w:type="gramStart"/>
-      <w:r>
-        <w:rPr>
-          <w:i/>
-          <w:lang w:val="en-US"/>
-        </w:rPr>
-        <w:t>Name people.</w:t>
-      </w:r>
-      <w:proofErr w:type="gramEnd"/>
+        <w:t>This is where you list your team. Name people.</w:t>
+      </w:r>
     </w:p>
     <w:p>
       <w:pPr>
@@ -5910,7 +5914,7 @@
           <w:i/>
           <w:lang w:val="en-US"/>
         </w:rPr>
-        <w:t>Briefly describe what will be considered acceptable by the customer. Explain how the client will determine if the software is acceptable. Refer to the Scope and Critical Success Factors above.</w:t>
+        <w:t>Briefly describe what will be considered acceptable by the customer. Explain how the client will determine if the software is acceptable. Refer to the Scope and Critical Success Factors above</w:t>
       </w:r>
       <w:proofErr w:type="gramStart"/>
       <w:r>
@@ -5918,8 +5922,8 @@
           <w:i/>
           <w:lang w:val="en-US"/>
         </w:rPr>
-        <w:t> -(</w:t>
+        <w:t>. +</w:t>
       </w:r>
       <w:proofErr w:type="gramEnd"/>
       <w:r>
@@ -5927,7 +5931,7 @@
           <w:i/>
           <w:lang w:val="en-US"/>
         </w:rPr>
-        <w:t>Look up acceptance testing)</w:t>
+        <w:t>(Look up acceptance testing)</w:t>
       </w:r>
     </w:p>
     <w:p>
@@ -6766,21 +6770,21 @@
         <w:rPr>
           <w:lang w:val="en-US"/>
         </w:rPr>
-        <w:t xml:space="preserve"> position should the risk manifest itself. (plan B)- </w:t>
+        <w:t xml:space="preserve"> position should the risk manifest itself. (</w:t>
       </w:r>
       <w:proofErr w:type="gramStart"/>
       <w:r>
         <w:rPr>
           <w:lang w:val="en-US"/>
         </w:rPr>
-        <w:t>not</w:t>
+        <w:t>plan</w:t>
       </w:r>
       <w:proofErr w:type="gramEnd"/>
       <w:r>
         <w:rPr>
           <w:lang w:val="en-US"/>
         </w:rPr>
-        <w:t xml:space="preserve"> an </w:t>
+        <w:t xml:space="preserve"> B)- not an </w:t>
       </w:r>
       <w:r>
         <w:rPr>
@@ -7471,17 +7475,9 @@
         <w:rPr>
           <w:lang w:val="en-US"/>
         </w:rPr>
-        <w:t xml:space="preserve">There will be more than one delivery phase -Are you going to supply beta versions for testing? </w:t>
-      </w:r>
-      <w:proofErr w:type="gramStart"/>
-      <w:r>
-        <w:rPr>
-          <w:lang w:val="en-US"/>
-        </w:rPr>
-        <w:t>Alpha versions?</w:t>
-      </w:r>
-      <w:proofErr w:type="gramEnd"/>
+        <w:t>There will be more than one delivery phase +Are you going to supply beta versions for testing? Alpha versions?</w:t>
+      </w:r>
     </w:p>
     <w:p>
       <w:pPr>
@@ -7792,6 +7788,3222 @@
     </w:p>
     <w:p>
       <w:pPr>
+        <w:rPr>
+          <w:rFonts w:ascii="Arial" w:hAnsi="Arial" w:cs="Arial"/>
+          <w:lang w:val="en-US"/>
+        </w:rPr>
+      </w:pPr>
+    </w:p>
+    <w:p>
+      <w:pPr>
+        <w:rPr>
+          <w:rFonts w:ascii="Arial" w:hAnsi="Arial" w:cs="Arial"/>
+          <w:lang w:val="en-US"/>
+        </w:rPr>
+      </w:pPr>
+    </w:p>
+    <w:p>
+      <w:pPr>
+        <w:rPr>
+          <w:rFonts w:ascii="Arial" w:hAnsi="Arial" w:cs="Arial"/>
+          <w:lang w:val="en-US"/>
+        </w:rPr>
+      </w:pPr>
+      <w:r>
+        <w:rPr>
+          <w:rFonts w:ascii="Arial" w:hAnsi="Arial" w:cs="Arial"/>
+          <w:lang w:val="en-US"/>
+        </w:rPr>
+        <w:lastRenderedPageBreak/>
+        <w:t>Estimate hour of each phrase</w:t>
+      </w:r>
+    </w:p>
+    <w:tbl>
+      <w:tblPr>
+        <w:tblStyle w:val="TableGrid"/>
+        <w:tblW w:w="10881" w:type="dxa"/>
+        <w:tblInd w:w="-1026" w:type="dxa"/>
+        <w:tblLayout w:type="fixed"/>
+        <w:tblLook w:val="04A0" w:firstRow="1" w:lastRow="0" w:firstColumn="1" w:lastColumn="0" w:noHBand="0" w:noVBand="1"/>
+      </w:tblPr>
+      <w:tblGrid>
+        <w:gridCol w:w="992"/>
+        <w:gridCol w:w="1985"/>
+        <w:gridCol w:w="3544"/>
+        <w:gridCol w:w="2180"/>
+        <w:gridCol w:w="2180"/>
+      </w:tblGrid>
+      <w:tr>
+        <w:tc>
+          <w:tcPr>
+            <w:tcW w:w="992" w:type="dxa"/>
+          </w:tcPr>
+          <w:p>
+            <w:pPr>
+              <w:rPr>
+                <w:rFonts w:ascii="Arial" w:hAnsi="Arial" w:cs="Arial"/>
+                <w:lang w:val="en-US"/>
+              </w:rPr>
+            </w:pPr>
+            <w:r>
+              <w:rPr>
+                <w:rFonts w:ascii="Arial" w:hAnsi="Arial" w:cs="Arial"/>
+                <w:lang w:val="en-US"/>
+              </w:rPr>
+              <w:t>Phrase</w:t>
+            </w:r>
+          </w:p>
+        </w:tc>
+        <w:tc>
+          <w:tcPr>
+            <w:tcW w:w="1985" w:type="dxa"/>
+          </w:tcPr>
+          <w:p>
+            <w:pPr>
+              <w:rPr>
+                <w:rFonts w:ascii="Arial" w:hAnsi="Arial" w:cs="Arial"/>
+                <w:lang w:val="en-US"/>
+              </w:rPr>
+            </w:pPr>
+            <w:r>
+              <w:rPr>
+                <w:rFonts w:ascii="Arial" w:hAnsi="Arial" w:cs="Arial"/>
+                <w:lang w:val="en-US"/>
+              </w:rPr>
+              <w:t>Phrase name</w:t>
+            </w:r>
+          </w:p>
+        </w:tc>
+        <w:tc>
+          <w:tcPr>
+            <w:tcW w:w="3544" w:type="dxa"/>
+          </w:tcPr>
+          <w:p>
+            <w:pPr>
+              <w:rPr>
+                <w:rFonts w:ascii="Arial" w:hAnsi="Arial" w:cs="Arial"/>
+                <w:lang w:val="en-US"/>
+              </w:rPr>
+            </w:pPr>
+            <w:r>
+              <w:rPr>
+                <w:rFonts w:ascii="Arial" w:hAnsi="Arial" w:cs="Arial"/>
+                <w:lang w:val="en-US"/>
+              </w:rPr>
+              <w:t>Task</w:t>
+            </w:r>
+          </w:p>
+        </w:tc>
+        <w:tc>
+          <w:tcPr>
+            <w:tcW w:w="2180" w:type="dxa"/>
+          </w:tcPr>
+          <w:p>
+            <w:pPr>
+              <w:rPr>
+                <w:rFonts w:ascii="Arial" w:hAnsi="Arial" w:cs="Arial"/>
+                <w:lang w:val="en-US"/>
+              </w:rPr>
+            </w:pPr>
+            <w:r>
+              <w:rPr>
+                <w:rFonts w:ascii="Arial" w:hAnsi="Arial" w:cs="Arial"/>
+                <w:lang w:val="en-US"/>
+              </w:rPr>
+              <w:t>Estimate Finishing Hour</w:t>
+            </w:r>
+          </w:p>
+        </w:tc>
+        <w:tc>
+          <w:tcPr>
+            <w:tcW w:w="2180" w:type="dxa"/>
+          </w:tcPr>
+          <w:p>
+            <w:pPr>
+              <w:rPr>
+                <w:rFonts w:ascii="Arial" w:hAnsi="Arial" w:cs="Arial"/>
+                <w:lang w:val="en-US"/>
+              </w:rPr>
+            </w:pPr>
+            <w:r>
+              <w:rPr>
+                <w:rFonts w:ascii="Arial" w:hAnsi="Arial" w:cs="Arial"/>
+                <w:lang w:val="en-US"/>
+              </w:rPr>
+              <w:t>Actual Finishing Hour</w:t>
+            </w:r>
+          </w:p>
+        </w:tc>
+      </w:tr>
+      <w:tr>
+        <w:tc>
+          <w:tcPr>
+            <w:tcW w:w="992" w:type="dxa"/>
+          </w:tcPr>
+          <w:p>
+            <w:pPr>
+              <w:rPr>
+                <w:rFonts w:ascii="Arial" w:hAnsi="Arial" w:cs="Arial"/>
+                <w:lang w:val="en-US"/>
+              </w:rPr>
+            </w:pPr>
+            <w:r>
+              <w:rPr>
+                <w:rFonts w:ascii="Arial" w:hAnsi="Arial" w:cs="Arial"/>
+                <w:lang w:val="en-US"/>
+              </w:rPr>
+              <w:t>1</w:t>
+            </w:r>
+          </w:p>
+        </w:tc>
+        <w:tc>
+          <w:tcPr>
+            <w:tcW w:w="1985" w:type="dxa"/>
+          </w:tcPr>
+          <w:p>
+            <w:pPr>
+              <w:rPr>
+                <w:rFonts w:ascii="Arial" w:hAnsi="Arial" w:cs="Arial"/>
+                <w:lang w:val="en-US"/>
+              </w:rPr>
+            </w:pPr>
+            <w:proofErr w:type="spellStart"/>
+            <w:r>
+              <w:rPr>
+                <w:rFonts w:ascii="Arial" w:hAnsi="Arial" w:cs="Arial"/>
+                <w:lang w:val="en-US"/>
+              </w:rPr>
+              <w:t>Init</w:t>
+            </w:r>
+            <w:proofErr w:type="spellEnd"/>
+            <w:r>
+              <w:rPr>
+                <w:rFonts w:ascii="Arial" w:hAnsi="Arial" w:cs="Arial"/>
+                <w:lang w:val="en-US"/>
+              </w:rPr>
+              <w:t xml:space="preserve"> project</w:t>
+            </w:r>
+          </w:p>
+        </w:tc>
+        <w:tc>
+          <w:tcPr>
+            <w:tcW w:w="3544" w:type="dxa"/>
+          </w:tcPr>
+          <w:p>
+            <w:pPr>
+              <w:rPr>
+                <w:rFonts w:ascii="Arial" w:hAnsi="Arial" w:cs="Arial"/>
+                <w:lang w:val="en-US"/>
+              </w:rPr>
+            </w:pPr>
+          </w:p>
+        </w:tc>
+        <w:tc>
+          <w:tcPr>
+            <w:tcW w:w="2180" w:type="dxa"/>
+          </w:tcPr>
+          <w:p>
+            <w:pPr>
+              <w:rPr>
+                <w:rFonts w:ascii="Arial" w:hAnsi="Arial" w:cs="Arial"/>
+                <w:lang w:val="en-US"/>
+              </w:rPr>
+            </w:pPr>
+          </w:p>
+        </w:tc>
+        <w:tc>
+          <w:tcPr>
+            <w:tcW w:w="2180" w:type="dxa"/>
+          </w:tcPr>
+          <w:p>
+            <w:pPr>
+              <w:rPr>
+                <w:rFonts w:ascii="Arial" w:hAnsi="Arial" w:cs="Arial"/>
+                <w:lang w:val="en-US"/>
+              </w:rPr>
+            </w:pPr>
+          </w:p>
+        </w:tc>
+      </w:tr>
+      <w:tr>
+        <w:tc>
+          <w:tcPr>
+            <w:tcW w:w="992" w:type="dxa"/>
+          </w:tcPr>
+          <w:p>
+            <w:pPr>
+              <w:rPr>
+                <w:rFonts w:ascii="Arial" w:hAnsi="Arial" w:cs="Arial"/>
+                <w:lang w:val="en-US"/>
+              </w:rPr>
+            </w:pPr>
+          </w:p>
+        </w:tc>
+        <w:tc>
+          <w:tcPr>
+            <w:tcW w:w="1985" w:type="dxa"/>
+          </w:tcPr>
+          <w:p>
+            <w:pPr>
+              <w:rPr>
+                <w:rFonts w:ascii="Arial" w:hAnsi="Arial" w:cs="Arial"/>
+                <w:lang w:val="en-US"/>
+              </w:rPr>
+            </w:pPr>
+          </w:p>
+        </w:tc>
+        <w:tc>
+          <w:tcPr>
+            <w:tcW w:w="3544" w:type="dxa"/>
+          </w:tcPr>
+          <w:p>
+            <w:pPr>
+              <w:rPr>
+                <w:rFonts w:ascii="Arial" w:hAnsi="Arial" w:cs="Arial"/>
+                <w:lang w:val="en-US"/>
+              </w:rPr>
+            </w:pPr>
+            <w:r>
+              <w:rPr>
+                <w:rFonts w:ascii="Arial" w:hAnsi="Arial" w:cs="Arial"/>
+                <w:lang w:val="en-US"/>
+              </w:rPr>
+              <w:t>Group meeting to introduce about each member skills and background</w:t>
+            </w:r>
+          </w:p>
+        </w:tc>
+        <w:tc>
+          <w:tcPr>
+            <w:tcW w:w="2180" w:type="dxa"/>
+          </w:tcPr>
+          <w:p>
+            <w:pPr>
+              <w:rPr>
+                <w:rFonts w:ascii="Arial" w:hAnsi="Arial" w:cs="Arial"/>
+                <w:lang w:val="en-US"/>
+              </w:rPr>
+            </w:pPr>
+            <w:r>
+              <w:rPr>
+                <w:rFonts w:ascii="Arial" w:hAnsi="Arial" w:cs="Arial"/>
+                <w:lang w:val="en-US"/>
+              </w:rPr>
+              <w:t>0.5</w:t>
+            </w:r>
+          </w:p>
+        </w:tc>
+        <w:tc>
+          <w:tcPr>
+            <w:tcW w:w="2180" w:type="dxa"/>
+          </w:tcPr>
+          <w:p>
+            <w:pPr>
+              <w:rPr>
+                <w:rFonts w:ascii="Arial" w:hAnsi="Arial" w:cs="Arial"/>
+                <w:lang w:val="en-US"/>
+              </w:rPr>
+            </w:pPr>
+          </w:p>
+        </w:tc>
+      </w:tr>
+      <w:tr>
+        <w:tc>
+          <w:tcPr>
+            <w:tcW w:w="992" w:type="dxa"/>
+          </w:tcPr>
+          <w:p>
+            <w:pPr>
+              <w:rPr>
+                <w:rFonts w:ascii="Arial" w:hAnsi="Arial" w:cs="Arial"/>
+                <w:lang w:val="en-US"/>
+              </w:rPr>
+            </w:pPr>
+          </w:p>
+        </w:tc>
+        <w:tc>
+          <w:tcPr>
+            <w:tcW w:w="1985" w:type="dxa"/>
+          </w:tcPr>
+          <w:p>
+            <w:pPr>
+              <w:rPr>
+                <w:rFonts w:ascii="Arial" w:hAnsi="Arial" w:cs="Arial"/>
+                <w:lang w:val="en-US"/>
+              </w:rPr>
+            </w:pPr>
+          </w:p>
+        </w:tc>
+        <w:tc>
+          <w:tcPr>
+            <w:tcW w:w="3544" w:type="dxa"/>
+          </w:tcPr>
+          <w:p>
+            <w:pPr>
+              <w:rPr>
+                <w:rFonts w:ascii="Arial" w:hAnsi="Arial" w:cs="Arial"/>
+                <w:lang w:val="en-US"/>
+              </w:rPr>
+            </w:pPr>
+            <w:r>
+              <w:rPr>
+                <w:rFonts w:ascii="Arial" w:hAnsi="Arial" w:cs="Arial"/>
+                <w:lang w:val="en-US"/>
+              </w:rPr>
+              <w:t>Allocate roles and tasks</w:t>
+            </w:r>
+          </w:p>
+        </w:tc>
+        <w:tc>
+          <w:tcPr>
+            <w:tcW w:w="2180" w:type="dxa"/>
+          </w:tcPr>
+          <w:p>
+            <w:pPr>
+              <w:rPr>
+                <w:rFonts w:ascii="Arial" w:hAnsi="Arial" w:cs="Arial"/>
+                <w:lang w:val="en-US"/>
+              </w:rPr>
+            </w:pPr>
+            <w:r>
+              <w:rPr>
+                <w:rFonts w:ascii="Arial" w:hAnsi="Arial" w:cs="Arial"/>
+                <w:lang w:val="en-US"/>
+              </w:rPr>
+              <w:t>0.5</w:t>
+            </w:r>
+          </w:p>
+        </w:tc>
+        <w:tc>
+          <w:tcPr>
+            <w:tcW w:w="2180" w:type="dxa"/>
+          </w:tcPr>
+          <w:p>
+            <w:pPr>
+              <w:rPr>
+                <w:rFonts w:ascii="Arial" w:hAnsi="Arial" w:cs="Arial"/>
+                <w:lang w:val="en-US"/>
+              </w:rPr>
+            </w:pPr>
+          </w:p>
+        </w:tc>
+      </w:tr>
+      <w:tr>
+        <w:tc>
+          <w:tcPr>
+            <w:tcW w:w="992" w:type="dxa"/>
+          </w:tcPr>
+          <w:p>
+            <w:pPr>
+              <w:rPr>
+                <w:rFonts w:ascii="Arial" w:hAnsi="Arial" w:cs="Arial"/>
+                <w:lang w:val="en-US"/>
+              </w:rPr>
+            </w:pPr>
+          </w:p>
+        </w:tc>
+        <w:tc>
+          <w:tcPr>
+            <w:tcW w:w="1985" w:type="dxa"/>
+          </w:tcPr>
+          <w:p>
+            <w:pPr>
+              <w:rPr>
+                <w:rFonts w:ascii="Arial" w:hAnsi="Arial" w:cs="Arial"/>
+                <w:lang w:val="en-US"/>
+              </w:rPr>
+            </w:pPr>
+          </w:p>
+        </w:tc>
+        <w:tc>
+          <w:tcPr>
+            <w:tcW w:w="3544" w:type="dxa"/>
+          </w:tcPr>
+          <w:p>
+            <w:pPr>
+              <w:rPr>
+                <w:rFonts w:ascii="Arial" w:hAnsi="Arial" w:cs="Arial"/>
+                <w:lang w:val="en-US"/>
+              </w:rPr>
+            </w:pPr>
+            <w:r>
+              <w:rPr>
+                <w:rFonts w:ascii="Arial" w:hAnsi="Arial" w:cs="Arial"/>
+                <w:lang w:val="en-US"/>
+              </w:rPr>
+              <w:t>Analyze project requirement</w:t>
+            </w:r>
+          </w:p>
+        </w:tc>
+        <w:tc>
+          <w:tcPr>
+            <w:tcW w:w="2180" w:type="dxa"/>
+          </w:tcPr>
+          <w:p>
+            <w:pPr>
+              <w:rPr>
+                <w:rFonts w:ascii="Arial" w:hAnsi="Arial" w:cs="Arial"/>
+                <w:lang w:val="en-US"/>
+              </w:rPr>
+            </w:pPr>
+            <w:r>
+              <w:rPr>
+                <w:rFonts w:ascii="Arial" w:hAnsi="Arial" w:cs="Arial"/>
+                <w:lang w:val="en-US"/>
+              </w:rPr>
+              <w:t>2</w:t>
+            </w:r>
+          </w:p>
+        </w:tc>
+        <w:tc>
+          <w:tcPr>
+            <w:tcW w:w="2180" w:type="dxa"/>
+          </w:tcPr>
+          <w:p>
+            <w:pPr>
+              <w:rPr>
+                <w:rFonts w:ascii="Arial" w:hAnsi="Arial" w:cs="Arial"/>
+                <w:lang w:val="en-US"/>
+              </w:rPr>
+            </w:pPr>
+          </w:p>
+        </w:tc>
+      </w:tr>
+      <w:tr>
+        <w:tc>
+          <w:tcPr>
+            <w:tcW w:w="992" w:type="dxa"/>
+          </w:tcPr>
+          <w:p>
+            <w:pPr>
+              <w:rPr>
+                <w:rFonts w:ascii="Arial" w:hAnsi="Arial" w:cs="Arial"/>
+                <w:lang w:val="en-US"/>
+              </w:rPr>
+            </w:pPr>
+          </w:p>
+        </w:tc>
+        <w:tc>
+          <w:tcPr>
+            <w:tcW w:w="1985" w:type="dxa"/>
+          </w:tcPr>
+          <w:p>
+            <w:pPr>
+              <w:rPr>
+                <w:rFonts w:ascii="Arial" w:hAnsi="Arial" w:cs="Arial"/>
+                <w:lang w:val="en-US"/>
+              </w:rPr>
+            </w:pPr>
+          </w:p>
+        </w:tc>
+        <w:tc>
+          <w:tcPr>
+            <w:tcW w:w="3544" w:type="dxa"/>
+          </w:tcPr>
+          <w:p>
+            <w:pPr>
+              <w:rPr>
+                <w:rFonts w:ascii="Arial" w:hAnsi="Arial" w:cs="Arial"/>
+                <w:lang w:val="en-US"/>
+              </w:rPr>
+            </w:pPr>
+            <w:r>
+              <w:rPr>
+                <w:rFonts w:ascii="Arial" w:hAnsi="Arial" w:cs="Arial"/>
+                <w:lang w:val="en-US"/>
+              </w:rPr>
+              <w:t>Setup development environment</w:t>
+            </w:r>
+          </w:p>
+        </w:tc>
+        <w:tc>
+          <w:tcPr>
+            <w:tcW w:w="2180" w:type="dxa"/>
+          </w:tcPr>
+          <w:p>
+            <w:pPr>
+              <w:rPr>
+                <w:rFonts w:ascii="Arial" w:hAnsi="Arial" w:cs="Arial"/>
+                <w:lang w:val="en-US"/>
+              </w:rPr>
+            </w:pPr>
+            <w:r>
+              <w:rPr>
+                <w:rFonts w:ascii="Arial" w:hAnsi="Arial" w:cs="Arial"/>
+                <w:lang w:val="en-US"/>
+              </w:rPr>
+              <w:t>4</w:t>
+            </w:r>
+          </w:p>
+        </w:tc>
+        <w:tc>
+          <w:tcPr>
+            <w:tcW w:w="2180" w:type="dxa"/>
+          </w:tcPr>
+          <w:p>
+            <w:pPr>
+              <w:rPr>
+                <w:rFonts w:ascii="Arial" w:hAnsi="Arial" w:cs="Arial"/>
+                <w:lang w:val="en-US"/>
+              </w:rPr>
+            </w:pPr>
+          </w:p>
+        </w:tc>
+      </w:tr>
+      <w:tr>
+        <w:tc>
+          <w:tcPr>
+            <w:tcW w:w="992" w:type="dxa"/>
+          </w:tcPr>
+          <w:p>
+            <w:pPr>
+              <w:rPr>
+                <w:rFonts w:ascii="Arial" w:hAnsi="Arial" w:cs="Arial"/>
+                <w:lang w:val="en-US"/>
+              </w:rPr>
+            </w:pPr>
+          </w:p>
+        </w:tc>
+        <w:tc>
+          <w:tcPr>
+            <w:tcW w:w="1985" w:type="dxa"/>
+          </w:tcPr>
+          <w:p>
+            <w:pPr>
+              <w:rPr>
+                <w:rFonts w:ascii="Arial" w:hAnsi="Arial" w:cs="Arial"/>
+                <w:lang w:val="en-US"/>
+              </w:rPr>
+            </w:pPr>
+          </w:p>
+        </w:tc>
+        <w:tc>
+          <w:tcPr>
+            <w:tcW w:w="3544" w:type="dxa"/>
+          </w:tcPr>
+          <w:p>
+            <w:pPr>
+              <w:rPr>
+                <w:rFonts w:ascii="Arial" w:hAnsi="Arial" w:cs="Arial"/>
+                <w:lang w:val="en-US"/>
+              </w:rPr>
+            </w:pPr>
+            <w:r>
+              <w:rPr>
+                <w:rFonts w:ascii="Arial" w:hAnsi="Arial" w:cs="Arial"/>
+                <w:lang w:val="en-US"/>
+              </w:rPr>
+              <w:t>Research about device API (</w:t>
+            </w:r>
+            <w:proofErr w:type="spellStart"/>
+            <w:r>
+              <w:rPr>
+                <w:rFonts w:ascii="Arial" w:hAnsi="Arial" w:cs="Arial"/>
+                <w:lang w:val="en-US"/>
+              </w:rPr>
+              <w:t>leapjs</w:t>
+            </w:r>
+            <w:proofErr w:type="spellEnd"/>
+            <w:r>
+              <w:rPr>
+                <w:rFonts w:ascii="Arial" w:hAnsi="Arial" w:cs="Arial"/>
+                <w:lang w:val="en-US"/>
+              </w:rPr>
+              <w:t>)</w:t>
+            </w:r>
+          </w:p>
+        </w:tc>
+        <w:tc>
+          <w:tcPr>
+            <w:tcW w:w="2180" w:type="dxa"/>
+          </w:tcPr>
+          <w:p>
+            <w:pPr>
+              <w:rPr>
+                <w:rFonts w:ascii="Arial" w:hAnsi="Arial" w:cs="Arial"/>
+                <w:lang w:val="en-US"/>
+              </w:rPr>
+            </w:pPr>
+            <w:r>
+              <w:rPr>
+                <w:rFonts w:ascii="Arial" w:hAnsi="Arial" w:cs="Arial"/>
+                <w:lang w:val="en-US"/>
+              </w:rPr>
+              <w:t>4</w:t>
+            </w:r>
+          </w:p>
+        </w:tc>
+        <w:tc>
+          <w:tcPr>
+            <w:tcW w:w="2180" w:type="dxa"/>
+          </w:tcPr>
+          <w:p>
+            <w:pPr>
+              <w:rPr>
+                <w:rFonts w:ascii="Arial" w:hAnsi="Arial" w:cs="Arial"/>
+                <w:lang w:val="en-US"/>
+              </w:rPr>
+            </w:pPr>
+          </w:p>
+        </w:tc>
+      </w:tr>
+      <w:tr>
+        <w:tc>
+          <w:tcPr>
+            <w:tcW w:w="992" w:type="dxa"/>
+          </w:tcPr>
+          <w:p>
+            <w:pPr>
+              <w:rPr>
+                <w:rFonts w:ascii="Arial" w:hAnsi="Arial" w:cs="Arial"/>
+                <w:lang w:val="en-US"/>
+              </w:rPr>
+            </w:pPr>
+          </w:p>
+        </w:tc>
+        <w:tc>
+          <w:tcPr>
+            <w:tcW w:w="1985" w:type="dxa"/>
+          </w:tcPr>
+          <w:p>
+            <w:pPr>
+              <w:rPr>
+                <w:rFonts w:ascii="Arial" w:hAnsi="Arial" w:cs="Arial"/>
+                <w:lang w:val="en-US"/>
+              </w:rPr>
+            </w:pPr>
+          </w:p>
+        </w:tc>
+        <w:tc>
+          <w:tcPr>
+            <w:tcW w:w="3544" w:type="dxa"/>
+          </w:tcPr>
+          <w:p>
+            <w:pPr>
+              <w:rPr>
+                <w:rFonts w:ascii="Arial" w:hAnsi="Arial" w:cs="Arial"/>
+                <w:lang w:val="en-US"/>
+              </w:rPr>
+            </w:pPr>
+            <w:r>
+              <w:rPr>
+                <w:rFonts w:ascii="Arial" w:hAnsi="Arial" w:cs="Arial"/>
+                <w:lang w:val="en-US"/>
+              </w:rPr>
+              <w:t>Schedule meetings</w:t>
+            </w:r>
+          </w:p>
+        </w:tc>
+        <w:tc>
+          <w:tcPr>
+            <w:tcW w:w="2180" w:type="dxa"/>
+          </w:tcPr>
+          <w:p>
+            <w:pPr>
+              <w:rPr>
+                <w:rFonts w:ascii="Arial" w:hAnsi="Arial" w:cs="Arial"/>
+                <w:lang w:val="en-US"/>
+              </w:rPr>
+            </w:pPr>
+            <w:r>
+              <w:rPr>
+                <w:rFonts w:ascii="Arial" w:hAnsi="Arial" w:cs="Arial"/>
+                <w:lang w:val="en-US"/>
+              </w:rPr>
+              <w:t>0.5</w:t>
+            </w:r>
+          </w:p>
+        </w:tc>
+        <w:tc>
+          <w:tcPr>
+            <w:tcW w:w="2180" w:type="dxa"/>
+          </w:tcPr>
+          <w:p>
+            <w:pPr>
+              <w:rPr>
+                <w:rFonts w:ascii="Arial" w:hAnsi="Arial" w:cs="Arial"/>
+                <w:lang w:val="en-US"/>
+              </w:rPr>
+            </w:pPr>
+          </w:p>
+        </w:tc>
+      </w:tr>
+      <w:tr>
+        <w:tc>
+          <w:tcPr>
+            <w:tcW w:w="992" w:type="dxa"/>
+          </w:tcPr>
+          <w:p>
+            <w:pPr>
+              <w:rPr>
+                <w:rFonts w:ascii="Arial" w:hAnsi="Arial" w:cs="Arial"/>
+                <w:lang w:val="en-US"/>
+              </w:rPr>
+            </w:pPr>
+          </w:p>
+        </w:tc>
+        <w:tc>
+          <w:tcPr>
+            <w:tcW w:w="1985" w:type="dxa"/>
+          </w:tcPr>
+          <w:p>
+            <w:pPr>
+              <w:rPr>
+                <w:rFonts w:ascii="Arial" w:hAnsi="Arial" w:cs="Arial"/>
+                <w:lang w:val="en-US"/>
+              </w:rPr>
+            </w:pPr>
+          </w:p>
+        </w:tc>
+        <w:tc>
+          <w:tcPr>
+            <w:tcW w:w="3544" w:type="dxa"/>
+          </w:tcPr>
+          <w:p>
+            <w:pPr>
+              <w:rPr>
+                <w:rFonts w:ascii="Arial" w:hAnsi="Arial" w:cs="Arial"/>
+                <w:lang w:val="en-US"/>
+              </w:rPr>
+            </w:pPr>
+            <w:r>
+              <w:rPr>
+                <w:rFonts w:ascii="Arial" w:hAnsi="Arial" w:cs="Arial"/>
+                <w:lang w:val="en-US"/>
+              </w:rPr>
+              <w:t>Collect user requirements</w:t>
+            </w:r>
+            <w:r>
+              <w:rPr>
+                <w:rFonts w:ascii="Arial" w:hAnsi="Arial" w:cs="Arial"/>
+                <w:lang w:val="en-US"/>
+              </w:rPr>
+              <w:t xml:space="preserve"> (meeting with Michael and Philip)</w:t>
+            </w:r>
+          </w:p>
+        </w:tc>
+        <w:tc>
+          <w:tcPr>
+            <w:tcW w:w="2180" w:type="dxa"/>
+          </w:tcPr>
+          <w:p>
+            <w:pPr>
+              <w:rPr>
+                <w:rFonts w:ascii="Arial" w:hAnsi="Arial" w:cs="Arial"/>
+                <w:lang w:val="en-US"/>
+              </w:rPr>
+            </w:pPr>
+            <w:r>
+              <w:rPr>
+                <w:rFonts w:ascii="Arial" w:hAnsi="Arial" w:cs="Arial"/>
+                <w:lang w:val="en-US"/>
+              </w:rPr>
+              <w:t>4</w:t>
+            </w:r>
+          </w:p>
+        </w:tc>
+        <w:tc>
+          <w:tcPr>
+            <w:tcW w:w="2180" w:type="dxa"/>
+          </w:tcPr>
+          <w:p>
+            <w:pPr>
+              <w:rPr>
+                <w:rFonts w:ascii="Arial" w:hAnsi="Arial" w:cs="Arial"/>
+                <w:lang w:val="en-US"/>
+              </w:rPr>
+            </w:pPr>
+          </w:p>
+        </w:tc>
+      </w:tr>
+      <w:tr>
+        <w:tc>
+          <w:tcPr>
+            <w:tcW w:w="992" w:type="dxa"/>
+          </w:tcPr>
+          <w:p>
+            <w:pPr>
+              <w:rPr>
+                <w:rFonts w:ascii="Arial" w:hAnsi="Arial" w:cs="Arial"/>
+                <w:lang w:val="en-US"/>
+              </w:rPr>
+            </w:pPr>
+            <w:r>
+              <w:rPr>
+                <w:rFonts w:ascii="Arial" w:hAnsi="Arial" w:cs="Arial"/>
+                <w:lang w:val="en-US"/>
+              </w:rPr>
+              <w:t>2</w:t>
+            </w:r>
+          </w:p>
+        </w:tc>
+        <w:tc>
+          <w:tcPr>
+            <w:tcW w:w="1985" w:type="dxa"/>
+          </w:tcPr>
+          <w:p>
+            <w:pPr>
+              <w:rPr>
+                <w:rFonts w:ascii="Arial" w:hAnsi="Arial" w:cs="Arial"/>
+                <w:lang w:val="en-US"/>
+              </w:rPr>
+            </w:pPr>
+            <w:r>
+              <w:rPr>
+                <w:rFonts w:ascii="Arial" w:hAnsi="Arial" w:cs="Arial"/>
+                <w:lang w:val="en-US"/>
+              </w:rPr>
+              <w:t>Planning and Evaluation</w:t>
+            </w:r>
+          </w:p>
+        </w:tc>
+        <w:tc>
+          <w:tcPr>
+            <w:tcW w:w="3544" w:type="dxa"/>
+          </w:tcPr>
+          <w:p>
+            <w:pPr>
+              <w:rPr>
+                <w:rFonts w:ascii="Arial" w:hAnsi="Arial" w:cs="Arial"/>
+                <w:lang w:val="en-US"/>
+              </w:rPr>
+            </w:pPr>
+          </w:p>
+        </w:tc>
+        <w:tc>
+          <w:tcPr>
+            <w:tcW w:w="2180" w:type="dxa"/>
+          </w:tcPr>
+          <w:p>
+            <w:pPr>
+              <w:rPr>
+                <w:rFonts w:ascii="Arial" w:hAnsi="Arial" w:cs="Arial"/>
+                <w:lang w:val="en-US"/>
+              </w:rPr>
+            </w:pPr>
+          </w:p>
+        </w:tc>
+        <w:tc>
+          <w:tcPr>
+            <w:tcW w:w="2180" w:type="dxa"/>
+          </w:tcPr>
+          <w:p>
+            <w:pPr>
+              <w:rPr>
+                <w:rFonts w:ascii="Arial" w:hAnsi="Arial" w:cs="Arial"/>
+                <w:lang w:val="en-US"/>
+              </w:rPr>
+            </w:pPr>
+          </w:p>
+        </w:tc>
+      </w:tr>
+      <w:tr>
+        <w:tc>
+          <w:tcPr>
+            <w:tcW w:w="992" w:type="dxa"/>
+          </w:tcPr>
+          <w:p>
+            <w:pPr>
+              <w:rPr>
+                <w:rFonts w:ascii="Arial" w:hAnsi="Arial" w:cs="Arial"/>
+                <w:lang w:val="en-US"/>
+              </w:rPr>
+            </w:pPr>
+          </w:p>
+        </w:tc>
+        <w:tc>
+          <w:tcPr>
+            <w:tcW w:w="1985" w:type="dxa"/>
+          </w:tcPr>
+          <w:p>
+            <w:pPr>
+              <w:rPr>
+                <w:rFonts w:ascii="Arial" w:hAnsi="Arial" w:cs="Arial"/>
+                <w:lang w:val="en-US"/>
+              </w:rPr>
+            </w:pPr>
+          </w:p>
+        </w:tc>
+        <w:tc>
+          <w:tcPr>
+            <w:tcW w:w="3544" w:type="dxa"/>
+          </w:tcPr>
+          <w:p>
+            <w:pPr>
+              <w:rPr>
+                <w:rFonts w:ascii="Arial" w:hAnsi="Arial" w:cs="Arial"/>
+                <w:lang w:val="en-US"/>
+              </w:rPr>
+            </w:pPr>
+            <w:r>
+              <w:rPr>
+                <w:rFonts w:ascii="Arial" w:hAnsi="Arial" w:cs="Arial"/>
+                <w:lang w:val="en-US"/>
+              </w:rPr>
+              <w:t>Analyze user requirements</w:t>
+            </w:r>
+          </w:p>
+        </w:tc>
+        <w:tc>
+          <w:tcPr>
+            <w:tcW w:w="2180" w:type="dxa"/>
+          </w:tcPr>
+          <w:p>
+            <w:pPr>
+              <w:rPr>
+                <w:rFonts w:ascii="Arial" w:hAnsi="Arial" w:cs="Arial"/>
+                <w:lang w:val="en-US"/>
+              </w:rPr>
+            </w:pPr>
+            <w:r>
+              <w:rPr>
+                <w:rFonts w:ascii="Arial" w:hAnsi="Arial" w:cs="Arial"/>
+                <w:lang w:val="en-US"/>
+              </w:rPr>
+              <w:t>2</w:t>
+            </w:r>
+          </w:p>
+        </w:tc>
+        <w:tc>
+          <w:tcPr>
+            <w:tcW w:w="2180" w:type="dxa"/>
+          </w:tcPr>
+          <w:p>
+            <w:pPr>
+              <w:rPr>
+                <w:rFonts w:ascii="Arial" w:hAnsi="Arial" w:cs="Arial"/>
+                <w:lang w:val="en-US"/>
+              </w:rPr>
+            </w:pPr>
+          </w:p>
+        </w:tc>
+      </w:tr>
+      <w:tr>
+        <w:tc>
+          <w:tcPr>
+            <w:tcW w:w="992" w:type="dxa"/>
+          </w:tcPr>
+          <w:p>
+            <w:pPr>
+              <w:rPr>
+                <w:rFonts w:ascii="Arial" w:hAnsi="Arial" w:cs="Arial"/>
+                <w:lang w:val="en-US"/>
+              </w:rPr>
+            </w:pPr>
+          </w:p>
+        </w:tc>
+        <w:tc>
+          <w:tcPr>
+            <w:tcW w:w="1985" w:type="dxa"/>
+          </w:tcPr>
+          <w:p>
+            <w:pPr>
+              <w:rPr>
+                <w:rFonts w:ascii="Arial" w:hAnsi="Arial" w:cs="Arial"/>
+                <w:lang w:val="en-US"/>
+              </w:rPr>
+            </w:pPr>
+          </w:p>
+        </w:tc>
+        <w:tc>
+          <w:tcPr>
+            <w:tcW w:w="3544" w:type="dxa"/>
+          </w:tcPr>
+          <w:p>
+            <w:pPr>
+              <w:rPr>
+                <w:rFonts w:ascii="Arial" w:hAnsi="Arial" w:cs="Arial"/>
+                <w:lang w:val="en-US"/>
+              </w:rPr>
+            </w:pPr>
+            <w:r>
+              <w:rPr>
+                <w:rFonts w:ascii="Arial" w:hAnsi="Arial" w:cs="Arial"/>
+                <w:lang w:val="en-US"/>
+              </w:rPr>
+              <w:t>Design system interface</w:t>
+            </w:r>
+          </w:p>
+        </w:tc>
+        <w:tc>
+          <w:tcPr>
+            <w:tcW w:w="2180" w:type="dxa"/>
+          </w:tcPr>
+          <w:p>
+            <w:pPr>
+              <w:rPr>
+                <w:rFonts w:ascii="Arial" w:hAnsi="Arial" w:cs="Arial"/>
+                <w:lang w:val="en-US"/>
+              </w:rPr>
+            </w:pPr>
+            <w:r>
+              <w:rPr>
+                <w:rFonts w:ascii="Arial" w:hAnsi="Arial" w:cs="Arial"/>
+                <w:lang w:val="en-US"/>
+              </w:rPr>
+              <w:t>2</w:t>
+            </w:r>
+          </w:p>
+        </w:tc>
+        <w:tc>
+          <w:tcPr>
+            <w:tcW w:w="2180" w:type="dxa"/>
+          </w:tcPr>
+          <w:p>
+            <w:pPr>
+              <w:rPr>
+                <w:rFonts w:ascii="Arial" w:hAnsi="Arial" w:cs="Arial"/>
+                <w:lang w:val="en-US"/>
+              </w:rPr>
+            </w:pPr>
+          </w:p>
+        </w:tc>
+      </w:tr>
+      <w:tr>
+        <w:tc>
+          <w:tcPr>
+            <w:tcW w:w="992" w:type="dxa"/>
+          </w:tcPr>
+          <w:p>
+            <w:pPr>
+              <w:rPr>
+                <w:rFonts w:ascii="Arial" w:hAnsi="Arial" w:cs="Arial"/>
+                <w:lang w:val="en-US"/>
+              </w:rPr>
+            </w:pPr>
+          </w:p>
+        </w:tc>
+        <w:tc>
+          <w:tcPr>
+            <w:tcW w:w="1985" w:type="dxa"/>
+          </w:tcPr>
+          <w:p>
+            <w:pPr>
+              <w:rPr>
+                <w:rFonts w:ascii="Arial" w:hAnsi="Arial" w:cs="Arial"/>
+                <w:lang w:val="en-US"/>
+              </w:rPr>
+            </w:pPr>
+          </w:p>
+        </w:tc>
+        <w:tc>
+          <w:tcPr>
+            <w:tcW w:w="3544" w:type="dxa"/>
+          </w:tcPr>
+          <w:p>
+            <w:pPr>
+              <w:rPr>
+                <w:rFonts w:ascii="Arial" w:hAnsi="Arial" w:cs="Arial"/>
+                <w:lang w:val="en-US"/>
+              </w:rPr>
+            </w:pPr>
+            <w:r>
+              <w:rPr>
+                <w:rFonts w:ascii="Arial" w:hAnsi="Arial" w:cs="Arial"/>
+                <w:lang w:val="en-US"/>
+              </w:rPr>
+              <w:t xml:space="preserve">Integrate </w:t>
+            </w:r>
+            <w:proofErr w:type="spellStart"/>
+            <w:r>
+              <w:rPr>
+                <w:rFonts w:ascii="Arial" w:hAnsi="Arial" w:cs="Arial"/>
+                <w:lang w:val="en-US"/>
+              </w:rPr>
+              <w:t>Leapjs</w:t>
+            </w:r>
+            <w:proofErr w:type="spellEnd"/>
+            <w:r>
+              <w:rPr>
+                <w:rFonts w:ascii="Arial" w:hAnsi="Arial" w:cs="Arial"/>
+                <w:lang w:val="en-US"/>
+              </w:rPr>
+              <w:t xml:space="preserve"> API into the interface</w:t>
+            </w:r>
+          </w:p>
+        </w:tc>
+        <w:tc>
+          <w:tcPr>
+            <w:tcW w:w="2180" w:type="dxa"/>
+          </w:tcPr>
+          <w:p>
+            <w:pPr>
+              <w:rPr>
+                <w:rFonts w:ascii="Arial" w:hAnsi="Arial" w:cs="Arial"/>
+                <w:lang w:val="en-US"/>
+              </w:rPr>
+            </w:pPr>
+            <w:r>
+              <w:rPr>
+                <w:rFonts w:ascii="Arial" w:hAnsi="Arial" w:cs="Arial"/>
+                <w:lang w:val="en-US"/>
+              </w:rPr>
+              <w:t>2</w:t>
+            </w:r>
+          </w:p>
+        </w:tc>
+        <w:tc>
+          <w:tcPr>
+            <w:tcW w:w="2180" w:type="dxa"/>
+          </w:tcPr>
+          <w:p>
+            <w:pPr>
+              <w:rPr>
+                <w:rFonts w:ascii="Arial" w:hAnsi="Arial" w:cs="Arial"/>
+                <w:lang w:val="en-US"/>
+              </w:rPr>
+            </w:pPr>
+          </w:p>
+        </w:tc>
+      </w:tr>
+      <w:tr>
+        <w:tc>
+          <w:tcPr>
+            <w:tcW w:w="992" w:type="dxa"/>
+          </w:tcPr>
+          <w:p>
+            <w:pPr>
+              <w:rPr>
+                <w:rFonts w:ascii="Arial" w:hAnsi="Arial" w:cs="Arial"/>
+                <w:lang w:val="en-US"/>
+              </w:rPr>
+            </w:pPr>
+          </w:p>
+        </w:tc>
+        <w:tc>
+          <w:tcPr>
+            <w:tcW w:w="1985" w:type="dxa"/>
+          </w:tcPr>
+          <w:p>
+            <w:pPr>
+              <w:rPr>
+                <w:rFonts w:ascii="Arial" w:hAnsi="Arial" w:cs="Arial"/>
+                <w:lang w:val="en-US"/>
+              </w:rPr>
+            </w:pPr>
+          </w:p>
+        </w:tc>
+        <w:tc>
+          <w:tcPr>
+            <w:tcW w:w="3544" w:type="dxa"/>
+          </w:tcPr>
+          <w:p>
+            <w:pPr>
+              <w:rPr>
+                <w:rFonts w:ascii="Arial" w:hAnsi="Arial" w:cs="Arial"/>
+                <w:lang w:val="en-US"/>
+              </w:rPr>
+            </w:pPr>
+            <w:r>
+              <w:rPr>
+                <w:rFonts w:ascii="Arial" w:hAnsi="Arial" w:cs="Arial"/>
+                <w:lang w:val="en-US"/>
+              </w:rPr>
+              <w:t>Identify tremor standard for assessment</w:t>
+            </w:r>
+          </w:p>
+        </w:tc>
+        <w:tc>
+          <w:tcPr>
+            <w:tcW w:w="2180" w:type="dxa"/>
+          </w:tcPr>
+          <w:p>
+            <w:pPr>
+              <w:rPr>
+                <w:rFonts w:ascii="Arial" w:hAnsi="Arial" w:cs="Arial"/>
+                <w:lang w:val="en-US"/>
+              </w:rPr>
+            </w:pPr>
+            <w:r>
+              <w:rPr>
+                <w:rFonts w:ascii="Arial" w:hAnsi="Arial" w:cs="Arial"/>
+                <w:lang w:val="en-US"/>
+              </w:rPr>
+              <w:t>2</w:t>
+            </w:r>
+          </w:p>
+        </w:tc>
+        <w:tc>
+          <w:tcPr>
+            <w:tcW w:w="2180" w:type="dxa"/>
+          </w:tcPr>
+          <w:p>
+            <w:pPr>
+              <w:rPr>
+                <w:rFonts w:ascii="Arial" w:hAnsi="Arial" w:cs="Arial"/>
+                <w:lang w:val="en-US"/>
+              </w:rPr>
+            </w:pPr>
+          </w:p>
+        </w:tc>
+      </w:tr>
+      <w:tr>
+        <w:tc>
+          <w:tcPr>
+            <w:tcW w:w="992" w:type="dxa"/>
+          </w:tcPr>
+          <w:p>
+            <w:pPr>
+              <w:rPr>
+                <w:rFonts w:ascii="Arial" w:hAnsi="Arial" w:cs="Arial"/>
+                <w:lang w:val="en-US"/>
+              </w:rPr>
+            </w:pPr>
+            <w:r>
+              <w:rPr>
+                <w:rFonts w:ascii="Arial" w:hAnsi="Arial" w:cs="Arial"/>
+                <w:lang w:val="en-US"/>
+              </w:rPr>
+              <w:t>3</w:t>
+            </w:r>
+          </w:p>
+        </w:tc>
+        <w:tc>
+          <w:tcPr>
+            <w:tcW w:w="1985" w:type="dxa"/>
+          </w:tcPr>
+          <w:p>
+            <w:pPr>
+              <w:rPr>
+                <w:rFonts w:ascii="Arial" w:hAnsi="Arial" w:cs="Arial"/>
+                <w:lang w:val="en-US"/>
+              </w:rPr>
+            </w:pPr>
+            <w:r>
+              <w:rPr>
+                <w:rFonts w:ascii="Arial" w:hAnsi="Arial" w:cs="Arial"/>
+                <w:lang w:val="en-US"/>
+              </w:rPr>
+              <w:t>Development</w:t>
+            </w:r>
+          </w:p>
+        </w:tc>
+        <w:tc>
+          <w:tcPr>
+            <w:tcW w:w="3544" w:type="dxa"/>
+          </w:tcPr>
+          <w:p>
+            <w:pPr>
+              <w:rPr>
+                <w:rFonts w:ascii="Arial" w:hAnsi="Arial" w:cs="Arial"/>
+                <w:lang w:val="en-US"/>
+              </w:rPr>
+            </w:pPr>
+          </w:p>
+        </w:tc>
+        <w:tc>
+          <w:tcPr>
+            <w:tcW w:w="2180" w:type="dxa"/>
+          </w:tcPr>
+          <w:p>
+            <w:pPr>
+              <w:rPr>
+                <w:rFonts w:ascii="Arial" w:hAnsi="Arial" w:cs="Arial"/>
+                <w:lang w:val="en-US"/>
+              </w:rPr>
+            </w:pPr>
+          </w:p>
+        </w:tc>
+        <w:tc>
+          <w:tcPr>
+            <w:tcW w:w="2180" w:type="dxa"/>
+          </w:tcPr>
+          <w:p>
+            <w:pPr>
+              <w:rPr>
+                <w:rFonts w:ascii="Arial" w:hAnsi="Arial" w:cs="Arial"/>
+                <w:lang w:val="en-US"/>
+              </w:rPr>
+            </w:pPr>
+          </w:p>
+        </w:tc>
+      </w:tr>
+      <w:tr>
+        <w:tc>
+          <w:tcPr>
+            <w:tcW w:w="992" w:type="dxa"/>
+          </w:tcPr>
+          <w:p>
+            <w:pPr>
+              <w:rPr>
+                <w:rFonts w:ascii="Arial" w:hAnsi="Arial" w:cs="Arial"/>
+                <w:lang w:val="en-US"/>
+              </w:rPr>
+            </w:pPr>
+          </w:p>
+        </w:tc>
+        <w:tc>
+          <w:tcPr>
+            <w:tcW w:w="1985" w:type="dxa"/>
+          </w:tcPr>
+          <w:p>
+            <w:pPr>
+              <w:rPr>
+                <w:rFonts w:ascii="Arial" w:hAnsi="Arial" w:cs="Arial"/>
+                <w:lang w:val="en-US"/>
+              </w:rPr>
+            </w:pPr>
+          </w:p>
+        </w:tc>
+        <w:tc>
+          <w:tcPr>
+            <w:tcW w:w="3544" w:type="dxa"/>
+          </w:tcPr>
+          <w:p>
+            <w:pPr>
+              <w:rPr>
+                <w:rFonts w:ascii="Arial" w:hAnsi="Arial" w:cs="Arial"/>
+                <w:lang w:val="en-US"/>
+              </w:rPr>
+            </w:pPr>
+            <w:r>
+              <w:rPr>
+                <w:rFonts w:ascii="Arial" w:hAnsi="Arial" w:cs="Arial"/>
+                <w:lang w:val="en-US"/>
+              </w:rPr>
+              <w:t>Record user tremor</w:t>
+            </w:r>
+          </w:p>
+        </w:tc>
+        <w:tc>
+          <w:tcPr>
+            <w:tcW w:w="2180" w:type="dxa"/>
+          </w:tcPr>
+          <w:p>
+            <w:pPr>
+              <w:rPr>
+                <w:rFonts w:ascii="Arial" w:hAnsi="Arial" w:cs="Arial"/>
+                <w:lang w:val="en-US"/>
+              </w:rPr>
+            </w:pPr>
+            <w:r>
+              <w:rPr>
+                <w:rFonts w:ascii="Arial" w:hAnsi="Arial" w:cs="Arial"/>
+                <w:lang w:val="en-US"/>
+              </w:rPr>
+              <w:t>10</w:t>
+            </w:r>
+          </w:p>
+        </w:tc>
+        <w:tc>
+          <w:tcPr>
+            <w:tcW w:w="2180" w:type="dxa"/>
+          </w:tcPr>
+          <w:p>
+            <w:pPr>
+              <w:rPr>
+                <w:rFonts w:ascii="Arial" w:hAnsi="Arial" w:cs="Arial"/>
+                <w:lang w:val="en-US"/>
+              </w:rPr>
+            </w:pPr>
+          </w:p>
+        </w:tc>
+      </w:tr>
+      <w:tr>
+        <w:tc>
+          <w:tcPr>
+            <w:tcW w:w="992" w:type="dxa"/>
+          </w:tcPr>
+          <w:p>
+            <w:pPr>
+              <w:rPr>
+                <w:rFonts w:ascii="Arial" w:hAnsi="Arial" w:cs="Arial"/>
+                <w:lang w:val="en-US"/>
+              </w:rPr>
+            </w:pPr>
+          </w:p>
+        </w:tc>
+        <w:tc>
+          <w:tcPr>
+            <w:tcW w:w="1985" w:type="dxa"/>
+          </w:tcPr>
+          <w:p>
+            <w:pPr>
+              <w:rPr>
+                <w:rFonts w:ascii="Arial" w:hAnsi="Arial" w:cs="Arial"/>
+                <w:lang w:val="en-US"/>
+              </w:rPr>
+            </w:pPr>
+          </w:p>
+        </w:tc>
+        <w:tc>
+          <w:tcPr>
+            <w:tcW w:w="3544" w:type="dxa"/>
+          </w:tcPr>
+          <w:p>
+            <w:pPr>
+              <w:rPr>
+                <w:rFonts w:ascii="Arial" w:hAnsi="Arial" w:cs="Arial"/>
+                <w:lang w:val="en-US"/>
+              </w:rPr>
+            </w:pPr>
+            <w:r>
+              <w:rPr>
+                <w:rFonts w:ascii="Arial" w:hAnsi="Arial" w:cs="Arial"/>
+                <w:lang w:val="en-US"/>
+              </w:rPr>
+              <w:t xml:space="preserve">Represent captured data in graph </w:t>
+            </w:r>
+          </w:p>
+        </w:tc>
+        <w:tc>
+          <w:tcPr>
+            <w:tcW w:w="2180" w:type="dxa"/>
+          </w:tcPr>
+          <w:p>
+            <w:pPr>
+              <w:rPr>
+                <w:rFonts w:ascii="Arial" w:hAnsi="Arial" w:cs="Arial"/>
+                <w:lang w:val="en-US"/>
+              </w:rPr>
+            </w:pPr>
+            <w:r>
+              <w:rPr>
+                <w:rFonts w:ascii="Arial" w:hAnsi="Arial" w:cs="Arial"/>
+                <w:lang w:val="en-US"/>
+              </w:rPr>
+              <w:t>5</w:t>
+            </w:r>
+          </w:p>
+        </w:tc>
+        <w:tc>
+          <w:tcPr>
+            <w:tcW w:w="2180" w:type="dxa"/>
+          </w:tcPr>
+          <w:p>
+            <w:pPr>
+              <w:rPr>
+                <w:rFonts w:ascii="Arial" w:hAnsi="Arial" w:cs="Arial"/>
+                <w:lang w:val="en-US"/>
+              </w:rPr>
+            </w:pPr>
+          </w:p>
+        </w:tc>
+      </w:tr>
+      <w:tr>
+        <w:tc>
+          <w:tcPr>
+            <w:tcW w:w="992" w:type="dxa"/>
+          </w:tcPr>
+          <w:p>
+            <w:pPr>
+              <w:rPr>
+                <w:rFonts w:ascii="Arial" w:hAnsi="Arial" w:cs="Arial"/>
+                <w:lang w:val="en-US"/>
+              </w:rPr>
+            </w:pPr>
+          </w:p>
+        </w:tc>
+        <w:tc>
+          <w:tcPr>
+            <w:tcW w:w="1985" w:type="dxa"/>
+          </w:tcPr>
+          <w:p>
+            <w:pPr>
+              <w:rPr>
+                <w:rFonts w:ascii="Arial" w:hAnsi="Arial" w:cs="Arial"/>
+                <w:lang w:val="en-US"/>
+              </w:rPr>
+            </w:pPr>
+          </w:p>
+        </w:tc>
+        <w:tc>
+          <w:tcPr>
+            <w:tcW w:w="3544" w:type="dxa"/>
+          </w:tcPr>
+          <w:p>
+            <w:pPr>
+              <w:rPr>
+                <w:rFonts w:ascii="Arial" w:hAnsi="Arial" w:cs="Arial"/>
+                <w:lang w:val="en-US"/>
+              </w:rPr>
+            </w:pPr>
+            <w:r>
+              <w:rPr>
+                <w:rFonts w:ascii="Arial" w:hAnsi="Arial" w:cs="Arial"/>
+                <w:lang w:val="en-US"/>
+              </w:rPr>
+              <w:t>Evaluate tremor with threshold (standard)</w:t>
+            </w:r>
+          </w:p>
+        </w:tc>
+        <w:tc>
+          <w:tcPr>
+            <w:tcW w:w="2180" w:type="dxa"/>
+          </w:tcPr>
+          <w:p>
+            <w:pPr>
+              <w:rPr>
+                <w:rFonts w:ascii="Arial" w:hAnsi="Arial" w:cs="Arial"/>
+                <w:lang w:val="en-US"/>
+              </w:rPr>
+            </w:pPr>
+            <w:r>
+              <w:rPr>
+                <w:rFonts w:ascii="Arial" w:hAnsi="Arial" w:cs="Arial"/>
+                <w:lang w:val="en-US"/>
+              </w:rPr>
+              <w:t>20</w:t>
+            </w:r>
+          </w:p>
+        </w:tc>
+        <w:tc>
+          <w:tcPr>
+            <w:tcW w:w="2180" w:type="dxa"/>
+          </w:tcPr>
+          <w:p>
+            <w:pPr>
+              <w:rPr>
+                <w:rFonts w:ascii="Arial" w:hAnsi="Arial" w:cs="Arial"/>
+                <w:lang w:val="en-US"/>
+              </w:rPr>
+            </w:pPr>
+          </w:p>
+        </w:tc>
+      </w:tr>
+      <w:tr>
+        <w:tc>
+          <w:tcPr>
+            <w:tcW w:w="992" w:type="dxa"/>
+          </w:tcPr>
+          <w:p>
+            <w:pPr>
+              <w:rPr>
+                <w:rFonts w:ascii="Arial" w:hAnsi="Arial" w:cs="Arial"/>
+                <w:lang w:val="en-US"/>
+              </w:rPr>
+            </w:pPr>
+          </w:p>
+        </w:tc>
+        <w:tc>
+          <w:tcPr>
+            <w:tcW w:w="1985" w:type="dxa"/>
+          </w:tcPr>
+          <w:p>
+            <w:pPr>
+              <w:rPr>
+                <w:rFonts w:ascii="Arial" w:hAnsi="Arial" w:cs="Arial"/>
+                <w:lang w:val="en-US"/>
+              </w:rPr>
+            </w:pPr>
+          </w:p>
+        </w:tc>
+        <w:tc>
+          <w:tcPr>
+            <w:tcW w:w="3544" w:type="dxa"/>
+          </w:tcPr>
+          <w:p>
+            <w:pPr>
+              <w:rPr>
+                <w:rFonts w:ascii="Arial" w:hAnsi="Arial" w:cs="Arial"/>
+                <w:lang w:val="en-US"/>
+              </w:rPr>
+            </w:pPr>
+            <w:r>
+              <w:rPr>
+                <w:rFonts w:ascii="Arial" w:hAnsi="Arial" w:cs="Arial"/>
+                <w:lang w:val="en-US"/>
+              </w:rPr>
+              <w:t>Generate report as output</w:t>
+            </w:r>
+          </w:p>
+        </w:tc>
+        <w:tc>
+          <w:tcPr>
+            <w:tcW w:w="2180" w:type="dxa"/>
+          </w:tcPr>
+          <w:p>
+            <w:pPr>
+              <w:rPr>
+                <w:rFonts w:ascii="Arial" w:hAnsi="Arial" w:cs="Arial"/>
+                <w:lang w:val="en-US"/>
+              </w:rPr>
+            </w:pPr>
+            <w:r>
+              <w:rPr>
+                <w:rFonts w:ascii="Arial" w:hAnsi="Arial" w:cs="Arial"/>
+                <w:lang w:val="en-US"/>
+              </w:rPr>
+              <w:t>10</w:t>
+            </w:r>
+          </w:p>
+        </w:tc>
+        <w:tc>
+          <w:tcPr>
+            <w:tcW w:w="2180" w:type="dxa"/>
+          </w:tcPr>
+          <w:p>
+            <w:pPr>
+              <w:rPr>
+                <w:rFonts w:ascii="Arial" w:hAnsi="Arial" w:cs="Arial"/>
+                <w:lang w:val="en-US"/>
+              </w:rPr>
+            </w:pPr>
+          </w:p>
+        </w:tc>
+      </w:tr>
+      <w:tr>
+        <w:tc>
+          <w:tcPr>
+            <w:tcW w:w="992" w:type="dxa"/>
+          </w:tcPr>
+          <w:p>
+            <w:pPr>
+              <w:rPr>
+                <w:rFonts w:ascii="Arial" w:hAnsi="Arial" w:cs="Arial"/>
+                <w:lang w:val="en-US"/>
+              </w:rPr>
+            </w:pPr>
+            <w:r>
+              <w:rPr>
+                <w:rFonts w:ascii="Arial" w:hAnsi="Arial" w:cs="Arial"/>
+                <w:lang w:val="en-US"/>
+              </w:rPr>
+              <w:t>4</w:t>
+            </w:r>
+          </w:p>
+        </w:tc>
+        <w:tc>
+          <w:tcPr>
+            <w:tcW w:w="1985" w:type="dxa"/>
+          </w:tcPr>
+          <w:p>
+            <w:pPr>
+              <w:rPr>
+                <w:rFonts w:ascii="Arial" w:hAnsi="Arial" w:cs="Arial"/>
+                <w:lang w:val="en-US"/>
+              </w:rPr>
+            </w:pPr>
+            <w:r>
+              <w:rPr>
+                <w:rFonts w:ascii="Arial" w:hAnsi="Arial" w:cs="Arial"/>
+                <w:lang w:val="en-US"/>
+              </w:rPr>
+              <w:t>Testing</w:t>
+            </w:r>
+          </w:p>
+        </w:tc>
+        <w:tc>
+          <w:tcPr>
+            <w:tcW w:w="3544" w:type="dxa"/>
+          </w:tcPr>
+          <w:p>
+            <w:pPr>
+              <w:rPr>
+                <w:rFonts w:ascii="Arial" w:hAnsi="Arial" w:cs="Arial"/>
+                <w:lang w:val="en-US"/>
+              </w:rPr>
+            </w:pPr>
+          </w:p>
+        </w:tc>
+        <w:tc>
+          <w:tcPr>
+            <w:tcW w:w="2180" w:type="dxa"/>
+          </w:tcPr>
+          <w:p>
+            <w:pPr>
+              <w:rPr>
+                <w:rFonts w:ascii="Arial" w:hAnsi="Arial" w:cs="Arial"/>
+                <w:lang w:val="en-US"/>
+              </w:rPr>
+            </w:pPr>
+          </w:p>
+        </w:tc>
+        <w:tc>
+          <w:tcPr>
+            <w:tcW w:w="2180" w:type="dxa"/>
+          </w:tcPr>
+          <w:p>
+            <w:pPr>
+              <w:rPr>
+                <w:rFonts w:ascii="Arial" w:hAnsi="Arial" w:cs="Arial"/>
+                <w:lang w:val="en-US"/>
+              </w:rPr>
+            </w:pPr>
+          </w:p>
+        </w:tc>
+      </w:tr>
+      <w:tr>
+        <w:tc>
+          <w:tcPr>
+            <w:tcW w:w="992" w:type="dxa"/>
+          </w:tcPr>
+          <w:p>
+            <w:pPr>
+              <w:rPr>
+                <w:rFonts w:ascii="Arial" w:hAnsi="Arial" w:cs="Arial"/>
+                <w:lang w:val="en-US"/>
+              </w:rPr>
+            </w:pPr>
+          </w:p>
+        </w:tc>
+        <w:tc>
+          <w:tcPr>
+            <w:tcW w:w="1985" w:type="dxa"/>
+          </w:tcPr>
+          <w:p>
+            <w:pPr>
+              <w:rPr>
+                <w:rFonts w:ascii="Arial" w:hAnsi="Arial" w:cs="Arial"/>
+                <w:lang w:val="en-US"/>
+              </w:rPr>
+            </w:pPr>
+          </w:p>
+        </w:tc>
+        <w:tc>
+          <w:tcPr>
+            <w:tcW w:w="3544" w:type="dxa"/>
+          </w:tcPr>
+          <w:p>
+            <w:pPr>
+              <w:rPr>
+                <w:rFonts w:ascii="Arial" w:hAnsi="Arial" w:cs="Arial"/>
+                <w:lang w:val="en-US"/>
+              </w:rPr>
+            </w:pPr>
+            <w:r>
+              <w:rPr>
+                <w:rFonts w:ascii="Arial" w:hAnsi="Arial" w:cs="Arial"/>
+                <w:lang w:val="en-US"/>
+              </w:rPr>
+              <w:t xml:space="preserve">Test plan </w:t>
+            </w:r>
+            <w:proofErr w:type="spellStart"/>
+            <w:r>
+              <w:rPr>
+                <w:rFonts w:ascii="Arial" w:hAnsi="Arial" w:cs="Arial"/>
+                <w:lang w:val="en-US"/>
+              </w:rPr>
+              <w:t>documention</w:t>
+            </w:r>
+            <w:proofErr w:type="spellEnd"/>
+          </w:p>
+        </w:tc>
+        <w:tc>
+          <w:tcPr>
+            <w:tcW w:w="2180" w:type="dxa"/>
+          </w:tcPr>
+          <w:p>
+            <w:pPr>
+              <w:rPr>
+                <w:rFonts w:ascii="Arial" w:hAnsi="Arial" w:cs="Arial"/>
+                <w:lang w:val="en-US"/>
+              </w:rPr>
+            </w:pPr>
+            <w:r>
+              <w:rPr>
+                <w:rFonts w:ascii="Arial" w:hAnsi="Arial" w:cs="Arial"/>
+                <w:lang w:val="en-US"/>
+              </w:rPr>
+              <w:t>6</w:t>
+            </w:r>
+          </w:p>
+        </w:tc>
+        <w:tc>
+          <w:tcPr>
+            <w:tcW w:w="2180" w:type="dxa"/>
+          </w:tcPr>
+          <w:p>
+            <w:pPr>
+              <w:rPr>
+                <w:rFonts w:ascii="Arial" w:hAnsi="Arial" w:cs="Arial"/>
+                <w:lang w:val="en-US"/>
+              </w:rPr>
+            </w:pPr>
+          </w:p>
+        </w:tc>
+      </w:tr>
+      <w:tr>
+        <w:tc>
+          <w:tcPr>
+            <w:tcW w:w="992" w:type="dxa"/>
+          </w:tcPr>
+          <w:p>
+            <w:pPr>
+              <w:rPr>
+                <w:rFonts w:ascii="Arial" w:hAnsi="Arial" w:cs="Arial"/>
+                <w:lang w:val="en-US"/>
+              </w:rPr>
+            </w:pPr>
+          </w:p>
+        </w:tc>
+        <w:tc>
+          <w:tcPr>
+            <w:tcW w:w="1985" w:type="dxa"/>
+          </w:tcPr>
+          <w:p>
+            <w:pPr>
+              <w:rPr>
+                <w:rFonts w:ascii="Arial" w:hAnsi="Arial" w:cs="Arial"/>
+                <w:lang w:val="en-US"/>
+              </w:rPr>
+            </w:pPr>
+          </w:p>
+        </w:tc>
+        <w:tc>
+          <w:tcPr>
+            <w:tcW w:w="3544" w:type="dxa"/>
+          </w:tcPr>
+          <w:p>
+            <w:pPr>
+              <w:rPr>
+                <w:rFonts w:ascii="Arial" w:hAnsi="Arial" w:cs="Arial"/>
+                <w:lang w:val="en-US"/>
+              </w:rPr>
+            </w:pPr>
+            <w:r>
+              <w:rPr>
+                <w:rFonts w:ascii="Arial" w:hAnsi="Arial" w:cs="Arial"/>
+                <w:lang w:val="en-US"/>
+              </w:rPr>
+              <w:t>Black box – unit testing</w:t>
+            </w:r>
+          </w:p>
+        </w:tc>
+        <w:tc>
+          <w:tcPr>
+            <w:tcW w:w="2180" w:type="dxa"/>
+          </w:tcPr>
+          <w:p>
+            <w:pPr>
+              <w:rPr>
+                <w:rFonts w:ascii="Arial" w:hAnsi="Arial" w:cs="Arial"/>
+                <w:lang w:val="en-US"/>
+              </w:rPr>
+            </w:pPr>
+            <w:r>
+              <w:rPr>
+                <w:rFonts w:ascii="Arial" w:hAnsi="Arial" w:cs="Arial"/>
+                <w:lang w:val="en-US"/>
+              </w:rPr>
+              <w:t>2</w:t>
+            </w:r>
+          </w:p>
+        </w:tc>
+        <w:tc>
+          <w:tcPr>
+            <w:tcW w:w="2180" w:type="dxa"/>
+          </w:tcPr>
+          <w:p>
+            <w:pPr>
+              <w:rPr>
+                <w:rFonts w:ascii="Arial" w:hAnsi="Arial" w:cs="Arial"/>
+                <w:lang w:val="en-US"/>
+              </w:rPr>
+            </w:pPr>
+          </w:p>
+        </w:tc>
+      </w:tr>
+      <w:tr>
+        <w:tc>
+          <w:tcPr>
+            <w:tcW w:w="992" w:type="dxa"/>
+          </w:tcPr>
+          <w:p>
+            <w:pPr>
+              <w:rPr>
+                <w:rFonts w:ascii="Arial" w:hAnsi="Arial" w:cs="Arial"/>
+                <w:lang w:val="en-US"/>
+              </w:rPr>
+            </w:pPr>
+          </w:p>
+        </w:tc>
+        <w:tc>
+          <w:tcPr>
+            <w:tcW w:w="1985" w:type="dxa"/>
+          </w:tcPr>
+          <w:p>
+            <w:pPr>
+              <w:rPr>
+                <w:rFonts w:ascii="Arial" w:hAnsi="Arial" w:cs="Arial"/>
+                <w:lang w:val="en-US"/>
+              </w:rPr>
+            </w:pPr>
+          </w:p>
+        </w:tc>
+        <w:tc>
+          <w:tcPr>
+            <w:tcW w:w="3544" w:type="dxa"/>
+          </w:tcPr>
+          <w:p>
+            <w:pPr>
+              <w:rPr>
+                <w:rFonts w:ascii="Arial" w:hAnsi="Arial" w:cs="Arial"/>
+                <w:lang w:val="en-US"/>
+              </w:rPr>
+            </w:pPr>
+            <w:r>
+              <w:rPr>
+                <w:rFonts w:ascii="Arial" w:hAnsi="Arial" w:cs="Arial"/>
+                <w:lang w:val="en-US"/>
+              </w:rPr>
+              <w:t>Black box – integration testing</w:t>
+            </w:r>
+          </w:p>
+        </w:tc>
+        <w:tc>
+          <w:tcPr>
+            <w:tcW w:w="2180" w:type="dxa"/>
+          </w:tcPr>
+          <w:p>
+            <w:pPr>
+              <w:rPr>
+                <w:rFonts w:ascii="Arial" w:hAnsi="Arial" w:cs="Arial"/>
+                <w:lang w:val="en-US"/>
+              </w:rPr>
+            </w:pPr>
+            <w:r>
+              <w:rPr>
+                <w:rFonts w:ascii="Arial" w:hAnsi="Arial" w:cs="Arial"/>
+                <w:lang w:val="en-US"/>
+              </w:rPr>
+              <w:t>2</w:t>
+            </w:r>
+          </w:p>
+        </w:tc>
+        <w:tc>
+          <w:tcPr>
+            <w:tcW w:w="2180" w:type="dxa"/>
+          </w:tcPr>
+          <w:p>
+            <w:pPr>
+              <w:rPr>
+                <w:rFonts w:ascii="Arial" w:hAnsi="Arial" w:cs="Arial"/>
+                <w:lang w:val="en-US"/>
+              </w:rPr>
+            </w:pPr>
+          </w:p>
+        </w:tc>
+      </w:tr>
+      <w:tr>
+        <w:tc>
+          <w:tcPr>
+            <w:tcW w:w="992" w:type="dxa"/>
+          </w:tcPr>
+          <w:p>
+            <w:pPr>
+              <w:rPr>
+                <w:rFonts w:ascii="Arial" w:hAnsi="Arial" w:cs="Arial"/>
+                <w:lang w:val="en-US"/>
+              </w:rPr>
+            </w:pPr>
+          </w:p>
+        </w:tc>
+        <w:tc>
+          <w:tcPr>
+            <w:tcW w:w="1985" w:type="dxa"/>
+          </w:tcPr>
+          <w:p>
+            <w:pPr>
+              <w:rPr>
+                <w:rFonts w:ascii="Arial" w:hAnsi="Arial" w:cs="Arial"/>
+                <w:lang w:val="en-US"/>
+              </w:rPr>
+            </w:pPr>
+          </w:p>
+        </w:tc>
+        <w:tc>
+          <w:tcPr>
+            <w:tcW w:w="3544" w:type="dxa"/>
+          </w:tcPr>
+          <w:p>
+            <w:pPr>
+              <w:rPr>
+                <w:rFonts w:ascii="Arial" w:hAnsi="Arial" w:cs="Arial"/>
+                <w:lang w:val="en-US"/>
+              </w:rPr>
+            </w:pPr>
+            <w:r>
+              <w:rPr>
+                <w:rFonts w:ascii="Arial" w:hAnsi="Arial" w:cs="Arial"/>
+                <w:lang w:val="en-US"/>
+              </w:rPr>
+              <w:t>White box – unit testing</w:t>
+            </w:r>
+          </w:p>
+        </w:tc>
+        <w:tc>
+          <w:tcPr>
+            <w:tcW w:w="2180" w:type="dxa"/>
+          </w:tcPr>
+          <w:p>
+            <w:pPr>
+              <w:rPr>
+                <w:rFonts w:ascii="Arial" w:hAnsi="Arial" w:cs="Arial"/>
+                <w:lang w:val="en-US"/>
+              </w:rPr>
+            </w:pPr>
+            <w:r>
+              <w:rPr>
+                <w:rFonts w:ascii="Arial" w:hAnsi="Arial" w:cs="Arial"/>
+                <w:lang w:val="en-US"/>
+              </w:rPr>
+              <w:t>4</w:t>
+            </w:r>
+          </w:p>
+        </w:tc>
+        <w:tc>
+          <w:tcPr>
+            <w:tcW w:w="2180" w:type="dxa"/>
+          </w:tcPr>
+          <w:p>
+            <w:pPr>
+              <w:rPr>
+                <w:rFonts w:ascii="Arial" w:hAnsi="Arial" w:cs="Arial"/>
+                <w:lang w:val="en-US"/>
+              </w:rPr>
+            </w:pPr>
+          </w:p>
+        </w:tc>
+      </w:tr>
+      <w:tr>
+        <w:tc>
+          <w:tcPr>
+            <w:tcW w:w="992" w:type="dxa"/>
+          </w:tcPr>
+          <w:p>
+            <w:pPr>
+              <w:rPr>
+                <w:rFonts w:ascii="Arial" w:hAnsi="Arial" w:cs="Arial"/>
+                <w:lang w:val="en-US"/>
+              </w:rPr>
+            </w:pPr>
+          </w:p>
+        </w:tc>
+        <w:tc>
+          <w:tcPr>
+            <w:tcW w:w="1985" w:type="dxa"/>
+          </w:tcPr>
+          <w:p>
+            <w:pPr>
+              <w:rPr>
+                <w:rFonts w:ascii="Arial" w:hAnsi="Arial" w:cs="Arial"/>
+                <w:lang w:val="en-US"/>
+              </w:rPr>
+            </w:pPr>
+          </w:p>
+        </w:tc>
+        <w:tc>
+          <w:tcPr>
+            <w:tcW w:w="3544" w:type="dxa"/>
+          </w:tcPr>
+          <w:p>
+            <w:pPr>
+              <w:rPr>
+                <w:rFonts w:ascii="Arial" w:hAnsi="Arial" w:cs="Arial"/>
+                <w:lang w:val="en-US"/>
+              </w:rPr>
+            </w:pPr>
+            <w:r>
+              <w:rPr>
+                <w:rFonts w:ascii="Arial" w:hAnsi="Arial" w:cs="Arial"/>
+                <w:lang w:val="en-US"/>
+              </w:rPr>
+              <w:t>White box – integration testing</w:t>
+            </w:r>
+          </w:p>
+        </w:tc>
+        <w:tc>
+          <w:tcPr>
+            <w:tcW w:w="2180" w:type="dxa"/>
+          </w:tcPr>
+          <w:p>
+            <w:pPr>
+              <w:rPr>
+                <w:rFonts w:ascii="Arial" w:hAnsi="Arial" w:cs="Arial"/>
+                <w:lang w:val="en-US"/>
+              </w:rPr>
+            </w:pPr>
+            <w:r>
+              <w:rPr>
+                <w:rFonts w:ascii="Arial" w:hAnsi="Arial" w:cs="Arial"/>
+                <w:lang w:val="en-US"/>
+              </w:rPr>
+              <w:t>4</w:t>
+            </w:r>
+          </w:p>
+        </w:tc>
+        <w:tc>
+          <w:tcPr>
+            <w:tcW w:w="2180" w:type="dxa"/>
+          </w:tcPr>
+          <w:p>
+            <w:pPr>
+              <w:rPr>
+                <w:rFonts w:ascii="Arial" w:hAnsi="Arial" w:cs="Arial"/>
+                <w:lang w:val="en-US"/>
+              </w:rPr>
+            </w:pPr>
+          </w:p>
+        </w:tc>
+      </w:tr>
+      <w:tr>
+        <w:tc>
+          <w:tcPr>
+            <w:tcW w:w="992" w:type="dxa"/>
+          </w:tcPr>
+          <w:p>
+            <w:pPr>
+              <w:rPr>
+                <w:rFonts w:ascii="Arial" w:hAnsi="Arial" w:cs="Arial"/>
+                <w:lang w:val="en-US"/>
+              </w:rPr>
+            </w:pPr>
+          </w:p>
+        </w:tc>
+        <w:tc>
+          <w:tcPr>
+            <w:tcW w:w="1985" w:type="dxa"/>
+          </w:tcPr>
+          <w:p>
+            <w:pPr>
+              <w:rPr>
+                <w:rFonts w:ascii="Arial" w:hAnsi="Arial" w:cs="Arial"/>
+                <w:lang w:val="en-US"/>
+              </w:rPr>
+            </w:pPr>
+          </w:p>
+        </w:tc>
+        <w:tc>
+          <w:tcPr>
+            <w:tcW w:w="3544" w:type="dxa"/>
+          </w:tcPr>
+          <w:p>
+            <w:pPr>
+              <w:rPr>
+                <w:rFonts w:ascii="Arial" w:hAnsi="Arial" w:cs="Arial"/>
+                <w:lang w:val="en-US"/>
+              </w:rPr>
+            </w:pPr>
+            <w:r>
+              <w:rPr>
+                <w:rFonts w:ascii="Arial" w:hAnsi="Arial" w:cs="Arial"/>
+                <w:lang w:val="en-US"/>
+              </w:rPr>
+              <w:t>System testing</w:t>
+            </w:r>
+          </w:p>
+        </w:tc>
+        <w:tc>
+          <w:tcPr>
+            <w:tcW w:w="2180" w:type="dxa"/>
+          </w:tcPr>
+          <w:p>
+            <w:pPr>
+              <w:rPr>
+                <w:rFonts w:ascii="Arial" w:hAnsi="Arial" w:cs="Arial"/>
+                <w:lang w:val="en-US"/>
+              </w:rPr>
+            </w:pPr>
+            <w:r>
+              <w:rPr>
+                <w:rFonts w:ascii="Arial" w:hAnsi="Arial" w:cs="Arial"/>
+                <w:lang w:val="en-US"/>
+              </w:rPr>
+              <w:t>3</w:t>
+            </w:r>
+          </w:p>
+        </w:tc>
+        <w:tc>
+          <w:tcPr>
+            <w:tcW w:w="2180" w:type="dxa"/>
+          </w:tcPr>
+          <w:p>
+            <w:pPr>
+              <w:rPr>
+                <w:rFonts w:ascii="Arial" w:hAnsi="Arial" w:cs="Arial"/>
+                <w:lang w:val="en-US"/>
+              </w:rPr>
+            </w:pPr>
+          </w:p>
+        </w:tc>
+      </w:tr>
+      <w:tr>
+        <w:tc>
+          <w:tcPr>
+            <w:tcW w:w="992" w:type="dxa"/>
+          </w:tcPr>
+          <w:p>
+            <w:pPr>
+              <w:rPr>
+                <w:rFonts w:ascii="Arial" w:hAnsi="Arial" w:cs="Arial"/>
+                <w:lang w:val="en-US"/>
+              </w:rPr>
+            </w:pPr>
+          </w:p>
+        </w:tc>
+        <w:tc>
+          <w:tcPr>
+            <w:tcW w:w="1985" w:type="dxa"/>
+          </w:tcPr>
+          <w:p>
+            <w:pPr>
+              <w:rPr>
+                <w:rFonts w:ascii="Arial" w:hAnsi="Arial" w:cs="Arial"/>
+                <w:lang w:val="en-US"/>
+              </w:rPr>
+            </w:pPr>
+          </w:p>
+        </w:tc>
+        <w:tc>
+          <w:tcPr>
+            <w:tcW w:w="3544" w:type="dxa"/>
+          </w:tcPr>
+          <w:p>
+            <w:pPr>
+              <w:rPr>
+                <w:rFonts w:ascii="Arial" w:hAnsi="Arial" w:cs="Arial"/>
+                <w:lang w:val="en-US"/>
+              </w:rPr>
+            </w:pPr>
+            <w:r>
+              <w:rPr>
+                <w:rFonts w:ascii="Arial" w:hAnsi="Arial" w:cs="Arial"/>
+                <w:lang w:val="en-US"/>
+              </w:rPr>
+              <w:t>Usability testing</w:t>
+            </w:r>
+          </w:p>
+        </w:tc>
+        <w:tc>
+          <w:tcPr>
+            <w:tcW w:w="2180" w:type="dxa"/>
+          </w:tcPr>
+          <w:p>
+            <w:pPr>
+              <w:rPr>
+                <w:rFonts w:ascii="Arial" w:hAnsi="Arial" w:cs="Arial"/>
+                <w:lang w:val="en-US"/>
+              </w:rPr>
+            </w:pPr>
+            <w:r>
+              <w:rPr>
+                <w:rFonts w:ascii="Arial" w:hAnsi="Arial" w:cs="Arial"/>
+                <w:lang w:val="en-US"/>
+              </w:rPr>
+              <w:t>10</w:t>
+            </w:r>
+          </w:p>
+        </w:tc>
+        <w:tc>
+          <w:tcPr>
+            <w:tcW w:w="2180" w:type="dxa"/>
+          </w:tcPr>
+          <w:p>
+            <w:pPr>
+              <w:rPr>
+                <w:rFonts w:ascii="Arial" w:hAnsi="Arial" w:cs="Arial"/>
+                <w:lang w:val="en-US"/>
+              </w:rPr>
+            </w:pPr>
+          </w:p>
+        </w:tc>
+      </w:tr>
+      <w:tr>
+        <w:tc>
+          <w:tcPr>
+            <w:tcW w:w="992" w:type="dxa"/>
+          </w:tcPr>
+          <w:p>
+            <w:pPr>
+              <w:rPr>
+                <w:rFonts w:ascii="Arial" w:hAnsi="Arial" w:cs="Arial"/>
+                <w:lang w:val="en-US"/>
+              </w:rPr>
+            </w:pPr>
+            <w:r>
+              <w:rPr>
+                <w:rFonts w:ascii="Arial" w:hAnsi="Arial" w:cs="Arial"/>
+                <w:lang w:val="en-US"/>
+              </w:rPr>
+              <w:t>5</w:t>
+            </w:r>
+          </w:p>
+        </w:tc>
+        <w:tc>
+          <w:tcPr>
+            <w:tcW w:w="1985" w:type="dxa"/>
+          </w:tcPr>
+          <w:p>
+            <w:pPr>
+              <w:rPr>
+                <w:rFonts w:ascii="Arial" w:hAnsi="Arial" w:cs="Arial"/>
+                <w:lang w:val="en-US"/>
+              </w:rPr>
+            </w:pPr>
+            <w:r>
+              <w:rPr>
+                <w:rFonts w:ascii="Arial" w:hAnsi="Arial" w:cs="Arial"/>
+                <w:lang w:val="en-US"/>
+              </w:rPr>
+              <w:t>Fixing bug and documentation</w:t>
+            </w:r>
+          </w:p>
+        </w:tc>
+        <w:tc>
+          <w:tcPr>
+            <w:tcW w:w="3544" w:type="dxa"/>
+          </w:tcPr>
+          <w:p>
+            <w:pPr>
+              <w:rPr>
+                <w:rFonts w:ascii="Arial" w:hAnsi="Arial" w:cs="Arial"/>
+                <w:lang w:val="en-US"/>
+              </w:rPr>
+            </w:pPr>
+          </w:p>
+        </w:tc>
+        <w:tc>
+          <w:tcPr>
+            <w:tcW w:w="2180" w:type="dxa"/>
+          </w:tcPr>
+          <w:p>
+            <w:pPr>
+              <w:rPr>
+                <w:rFonts w:ascii="Arial" w:hAnsi="Arial" w:cs="Arial"/>
+                <w:lang w:val="en-US"/>
+              </w:rPr>
+            </w:pPr>
+          </w:p>
+        </w:tc>
+        <w:tc>
+          <w:tcPr>
+            <w:tcW w:w="2180" w:type="dxa"/>
+          </w:tcPr>
+          <w:p>
+            <w:pPr>
+              <w:rPr>
+                <w:rFonts w:ascii="Arial" w:hAnsi="Arial" w:cs="Arial"/>
+                <w:lang w:val="en-US"/>
+              </w:rPr>
+            </w:pPr>
+          </w:p>
+        </w:tc>
+      </w:tr>
+      <w:tr>
+        <w:tc>
+          <w:tcPr>
+            <w:tcW w:w="992" w:type="dxa"/>
+          </w:tcPr>
+          <w:p>
+            <w:pPr>
+              <w:rPr>
+                <w:rFonts w:ascii="Arial" w:hAnsi="Arial" w:cs="Arial"/>
+                <w:lang w:val="en-US"/>
+              </w:rPr>
+            </w:pPr>
+          </w:p>
+        </w:tc>
+        <w:tc>
+          <w:tcPr>
+            <w:tcW w:w="1985" w:type="dxa"/>
+          </w:tcPr>
+          <w:p>
+            <w:pPr>
+              <w:rPr>
+                <w:rFonts w:ascii="Arial" w:hAnsi="Arial" w:cs="Arial"/>
+                <w:lang w:val="en-US"/>
+              </w:rPr>
+            </w:pPr>
+          </w:p>
+        </w:tc>
+        <w:tc>
+          <w:tcPr>
+            <w:tcW w:w="3544" w:type="dxa"/>
+          </w:tcPr>
+          <w:p>
+            <w:pPr>
+              <w:rPr>
+                <w:rFonts w:ascii="Arial" w:hAnsi="Arial" w:cs="Arial"/>
+                <w:lang w:val="en-US"/>
+              </w:rPr>
+            </w:pPr>
+            <w:r>
+              <w:rPr>
+                <w:rFonts w:ascii="Arial" w:hAnsi="Arial" w:cs="Arial"/>
+                <w:lang w:val="en-US"/>
+              </w:rPr>
+              <w:t>Fixing bugs</w:t>
+            </w:r>
+          </w:p>
+        </w:tc>
+        <w:tc>
+          <w:tcPr>
+            <w:tcW w:w="2180" w:type="dxa"/>
+          </w:tcPr>
+          <w:p>
+            <w:pPr>
+              <w:rPr>
+                <w:rFonts w:ascii="Arial" w:hAnsi="Arial" w:cs="Arial"/>
+                <w:lang w:val="en-US"/>
+              </w:rPr>
+            </w:pPr>
+            <w:r>
+              <w:rPr>
+                <w:rFonts w:ascii="Arial" w:hAnsi="Arial" w:cs="Arial"/>
+                <w:lang w:val="en-US"/>
+              </w:rPr>
+              <w:t>5</w:t>
+            </w:r>
+          </w:p>
+        </w:tc>
+        <w:tc>
+          <w:tcPr>
+            <w:tcW w:w="2180" w:type="dxa"/>
+          </w:tcPr>
+          <w:p>
+            <w:pPr>
+              <w:rPr>
+                <w:rFonts w:ascii="Arial" w:hAnsi="Arial" w:cs="Arial"/>
+                <w:lang w:val="en-US"/>
+              </w:rPr>
+            </w:pPr>
+          </w:p>
+        </w:tc>
+      </w:tr>
+      <w:tr>
+        <w:tc>
+          <w:tcPr>
+            <w:tcW w:w="992" w:type="dxa"/>
+          </w:tcPr>
+          <w:p>
+            <w:pPr>
+              <w:rPr>
+                <w:rFonts w:ascii="Arial" w:hAnsi="Arial" w:cs="Arial"/>
+                <w:lang w:val="en-US"/>
+              </w:rPr>
+            </w:pPr>
+          </w:p>
+        </w:tc>
+        <w:tc>
+          <w:tcPr>
+            <w:tcW w:w="1985" w:type="dxa"/>
+          </w:tcPr>
+          <w:p>
+            <w:pPr>
+              <w:rPr>
+                <w:rFonts w:ascii="Arial" w:hAnsi="Arial" w:cs="Arial"/>
+                <w:lang w:val="en-US"/>
+              </w:rPr>
+            </w:pPr>
+          </w:p>
+        </w:tc>
+        <w:tc>
+          <w:tcPr>
+            <w:tcW w:w="3544" w:type="dxa"/>
+          </w:tcPr>
+          <w:p>
+            <w:pPr>
+              <w:rPr>
+                <w:rFonts w:ascii="Arial" w:hAnsi="Arial" w:cs="Arial"/>
+                <w:lang w:val="en-US"/>
+              </w:rPr>
+            </w:pPr>
+            <w:r>
+              <w:rPr>
+                <w:rFonts w:ascii="Arial" w:hAnsi="Arial" w:cs="Arial"/>
+                <w:lang w:val="en-US"/>
+              </w:rPr>
+              <w:t>Regression testing</w:t>
+            </w:r>
+          </w:p>
+        </w:tc>
+        <w:tc>
+          <w:tcPr>
+            <w:tcW w:w="2180" w:type="dxa"/>
+          </w:tcPr>
+          <w:p>
+            <w:pPr>
+              <w:rPr>
+                <w:rFonts w:ascii="Arial" w:hAnsi="Arial" w:cs="Arial"/>
+                <w:lang w:val="en-US"/>
+              </w:rPr>
+            </w:pPr>
+            <w:r>
+              <w:rPr>
+                <w:rFonts w:ascii="Arial" w:hAnsi="Arial" w:cs="Arial"/>
+                <w:lang w:val="en-US"/>
+              </w:rPr>
+              <w:t>3</w:t>
+            </w:r>
+          </w:p>
+        </w:tc>
+        <w:tc>
+          <w:tcPr>
+            <w:tcW w:w="2180" w:type="dxa"/>
+          </w:tcPr>
+          <w:p>
+            <w:pPr>
+              <w:rPr>
+                <w:rFonts w:ascii="Arial" w:hAnsi="Arial" w:cs="Arial"/>
+                <w:lang w:val="en-US"/>
+              </w:rPr>
+            </w:pPr>
+          </w:p>
+        </w:tc>
+      </w:tr>
+      <w:tr>
+        <w:tc>
+          <w:tcPr>
+            <w:tcW w:w="992" w:type="dxa"/>
+          </w:tcPr>
+          <w:p>
+            <w:pPr>
+              <w:rPr>
+                <w:rFonts w:ascii="Arial" w:hAnsi="Arial" w:cs="Arial"/>
+                <w:lang w:val="en-US"/>
+              </w:rPr>
+            </w:pPr>
+          </w:p>
+        </w:tc>
+        <w:tc>
+          <w:tcPr>
+            <w:tcW w:w="1985" w:type="dxa"/>
+          </w:tcPr>
+          <w:p>
+            <w:pPr>
+              <w:rPr>
+                <w:rFonts w:ascii="Arial" w:hAnsi="Arial" w:cs="Arial"/>
+                <w:lang w:val="en-US"/>
+              </w:rPr>
+            </w:pPr>
+          </w:p>
+        </w:tc>
+        <w:tc>
+          <w:tcPr>
+            <w:tcW w:w="3544" w:type="dxa"/>
+          </w:tcPr>
+          <w:p>
+            <w:pPr>
+              <w:rPr>
+                <w:rFonts w:ascii="Arial" w:hAnsi="Arial" w:cs="Arial"/>
+                <w:lang w:val="en-US"/>
+              </w:rPr>
+            </w:pPr>
+            <w:r>
+              <w:rPr>
+                <w:rFonts w:ascii="Arial" w:hAnsi="Arial" w:cs="Arial"/>
+                <w:lang w:val="en-US"/>
+              </w:rPr>
+              <w:t>User manual documentation</w:t>
+            </w:r>
+          </w:p>
+        </w:tc>
+        <w:tc>
+          <w:tcPr>
+            <w:tcW w:w="2180" w:type="dxa"/>
+          </w:tcPr>
+          <w:p>
+            <w:pPr>
+              <w:rPr>
+                <w:rFonts w:ascii="Arial" w:hAnsi="Arial" w:cs="Arial"/>
+                <w:lang w:val="en-US"/>
+              </w:rPr>
+            </w:pPr>
+            <w:r>
+              <w:rPr>
+                <w:rFonts w:ascii="Arial" w:hAnsi="Arial" w:cs="Arial"/>
+                <w:lang w:val="en-US"/>
+              </w:rPr>
+              <w:t>5</w:t>
+            </w:r>
+          </w:p>
+        </w:tc>
+        <w:tc>
+          <w:tcPr>
+            <w:tcW w:w="2180" w:type="dxa"/>
+          </w:tcPr>
+          <w:p>
+            <w:pPr>
+              <w:rPr>
+                <w:rFonts w:ascii="Arial" w:hAnsi="Arial" w:cs="Arial"/>
+                <w:lang w:val="en-US"/>
+              </w:rPr>
+            </w:pPr>
+          </w:p>
+        </w:tc>
+      </w:tr>
+      <w:tr>
+        <w:tc>
+          <w:tcPr>
+            <w:tcW w:w="992" w:type="dxa"/>
+          </w:tcPr>
+          <w:p>
+            <w:pPr>
+              <w:rPr>
+                <w:rFonts w:ascii="Arial" w:hAnsi="Arial" w:cs="Arial"/>
+                <w:lang w:val="en-US"/>
+              </w:rPr>
+            </w:pPr>
+            <w:r>
+              <w:rPr>
+                <w:rFonts w:ascii="Arial" w:hAnsi="Arial" w:cs="Arial"/>
+                <w:lang w:val="en-US"/>
+              </w:rPr>
+              <w:lastRenderedPageBreak/>
+              <w:t>6</w:t>
+            </w:r>
+          </w:p>
+        </w:tc>
+        <w:tc>
+          <w:tcPr>
+            <w:tcW w:w="1985" w:type="dxa"/>
+          </w:tcPr>
+          <w:p>
+            <w:pPr>
+              <w:rPr>
+                <w:rFonts w:ascii="Arial" w:hAnsi="Arial" w:cs="Arial"/>
+                <w:lang w:val="en-US"/>
+              </w:rPr>
+            </w:pPr>
+            <w:r>
+              <w:rPr>
+                <w:rFonts w:ascii="Arial" w:hAnsi="Arial" w:cs="Arial"/>
+                <w:lang w:val="en-US"/>
+              </w:rPr>
+              <w:t>Release</w:t>
+            </w:r>
+          </w:p>
+        </w:tc>
+        <w:tc>
+          <w:tcPr>
+            <w:tcW w:w="3544" w:type="dxa"/>
+          </w:tcPr>
+          <w:p>
+            <w:pPr>
+              <w:rPr>
+                <w:rFonts w:ascii="Arial" w:hAnsi="Arial" w:cs="Arial"/>
+                <w:lang w:val="en-US"/>
+              </w:rPr>
+            </w:pPr>
+          </w:p>
+        </w:tc>
+        <w:tc>
+          <w:tcPr>
+            <w:tcW w:w="2180" w:type="dxa"/>
+          </w:tcPr>
+          <w:p>
+            <w:pPr>
+              <w:rPr>
+                <w:rFonts w:ascii="Arial" w:hAnsi="Arial" w:cs="Arial"/>
+                <w:lang w:val="en-US"/>
+              </w:rPr>
+            </w:pPr>
+          </w:p>
+        </w:tc>
+        <w:tc>
+          <w:tcPr>
+            <w:tcW w:w="2180" w:type="dxa"/>
+          </w:tcPr>
+          <w:p>
+            <w:pPr>
+              <w:rPr>
+                <w:rFonts w:ascii="Arial" w:hAnsi="Arial" w:cs="Arial"/>
+                <w:lang w:val="en-US"/>
+              </w:rPr>
+            </w:pPr>
+            <w:r>
+              <w:rPr>
+                <w:rFonts w:ascii="Arial" w:hAnsi="Arial" w:cs="Arial"/>
+                <w:lang w:val="en-US"/>
+              </w:rPr>
+              <w:t>Release</w:t>
+            </w:r>
+          </w:p>
+        </w:tc>
+      </w:tr>
+      <w:tr>
+        <w:tc>
+          <w:tcPr>
+            <w:tcW w:w="992" w:type="dxa"/>
+          </w:tcPr>
+          <w:p>
+            <w:pPr>
+              <w:rPr>
+                <w:rFonts w:ascii="Arial" w:hAnsi="Arial" w:cs="Arial"/>
+                <w:lang w:val="en-US"/>
+              </w:rPr>
+            </w:pPr>
+          </w:p>
+        </w:tc>
+        <w:tc>
+          <w:tcPr>
+            <w:tcW w:w="1985" w:type="dxa"/>
+          </w:tcPr>
+          <w:p>
+            <w:pPr>
+              <w:rPr>
+                <w:rFonts w:ascii="Arial" w:hAnsi="Arial" w:cs="Arial"/>
+                <w:lang w:val="en-US"/>
+              </w:rPr>
+            </w:pPr>
+          </w:p>
+        </w:tc>
+        <w:tc>
+          <w:tcPr>
+            <w:tcW w:w="3544" w:type="dxa"/>
+          </w:tcPr>
+          <w:p>
+            <w:pPr>
+              <w:rPr>
+                <w:rFonts w:ascii="Arial" w:hAnsi="Arial" w:cs="Arial"/>
+                <w:lang w:val="en-US"/>
+              </w:rPr>
+            </w:pPr>
+            <w:r>
+              <w:rPr>
+                <w:rFonts w:ascii="Arial" w:hAnsi="Arial" w:cs="Arial"/>
+                <w:lang w:val="en-US"/>
+              </w:rPr>
+              <w:t>User acceptance</w:t>
+            </w:r>
+            <w:r>
+              <w:rPr>
+                <w:rFonts w:ascii="Arial" w:hAnsi="Arial" w:cs="Arial"/>
+                <w:lang w:val="en-US"/>
+              </w:rPr>
+              <w:t xml:space="preserve"> documentation</w:t>
+            </w:r>
+          </w:p>
+        </w:tc>
+        <w:tc>
+          <w:tcPr>
+            <w:tcW w:w="2180" w:type="dxa"/>
+          </w:tcPr>
+          <w:p>
+            <w:pPr>
+              <w:rPr>
+                <w:rFonts w:ascii="Arial" w:hAnsi="Arial" w:cs="Arial"/>
+                <w:lang w:val="en-US"/>
+              </w:rPr>
+            </w:pPr>
+            <w:r>
+              <w:rPr>
+                <w:rFonts w:ascii="Arial" w:hAnsi="Arial" w:cs="Arial"/>
+                <w:lang w:val="en-US"/>
+              </w:rPr>
+              <w:t>0.5</w:t>
+            </w:r>
+          </w:p>
+        </w:tc>
+        <w:tc>
+          <w:tcPr>
+            <w:tcW w:w="2180" w:type="dxa"/>
+          </w:tcPr>
+          <w:p>
+            <w:pPr>
+              <w:rPr>
+                <w:rFonts w:ascii="Arial" w:hAnsi="Arial" w:cs="Arial"/>
+                <w:lang w:val="en-US"/>
+              </w:rPr>
+            </w:pPr>
+          </w:p>
+        </w:tc>
+      </w:tr>
+      <w:tr>
+        <w:tc>
+          <w:tcPr>
+            <w:tcW w:w="992" w:type="dxa"/>
+            <w:tcBorders>
+              <w:bottom w:val="single" w:sz="4" w:space="0" w:color="auto"/>
+            </w:tcBorders>
+          </w:tcPr>
+          <w:p>
+            <w:pPr>
+              <w:rPr>
+                <w:rFonts w:ascii="Arial" w:hAnsi="Arial" w:cs="Arial"/>
+                <w:lang w:val="en-US"/>
+              </w:rPr>
+            </w:pPr>
+          </w:p>
+        </w:tc>
+        <w:tc>
+          <w:tcPr>
+            <w:tcW w:w="1985" w:type="dxa"/>
+            <w:tcBorders>
+              <w:bottom w:val="single" w:sz="4" w:space="0" w:color="auto"/>
+            </w:tcBorders>
+          </w:tcPr>
+          <w:p>
+            <w:pPr>
+              <w:rPr>
+                <w:rFonts w:ascii="Arial" w:hAnsi="Arial" w:cs="Arial"/>
+                <w:lang w:val="en-US"/>
+              </w:rPr>
+            </w:pPr>
+          </w:p>
+        </w:tc>
+        <w:tc>
+          <w:tcPr>
+            <w:tcW w:w="3544" w:type="dxa"/>
+            <w:tcBorders>
+              <w:bottom w:val="single" w:sz="4" w:space="0" w:color="auto"/>
+            </w:tcBorders>
+          </w:tcPr>
+          <w:p>
+            <w:pPr>
+              <w:rPr>
+                <w:rFonts w:ascii="Arial" w:hAnsi="Arial" w:cs="Arial"/>
+                <w:lang w:val="en-US"/>
+              </w:rPr>
+            </w:pPr>
+            <w:r>
+              <w:rPr>
+                <w:rFonts w:ascii="Arial" w:hAnsi="Arial" w:cs="Arial"/>
+                <w:lang w:val="en-US"/>
+              </w:rPr>
+              <w:t>Delivery project</w:t>
+            </w:r>
+          </w:p>
+        </w:tc>
+        <w:tc>
+          <w:tcPr>
+            <w:tcW w:w="2180" w:type="dxa"/>
+            <w:tcBorders>
+              <w:bottom w:val="single" w:sz="4" w:space="0" w:color="auto"/>
+            </w:tcBorders>
+          </w:tcPr>
+          <w:p>
+            <w:pPr>
+              <w:rPr>
+                <w:rFonts w:ascii="Arial" w:hAnsi="Arial" w:cs="Arial"/>
+                <w:lang w:val="en-US"/>
+              </w:rPr>
+            </w:pPr>
+            <w:r>
+              <w:rPr>
+                <w:rFonts w:ascii="Arial" w:hAnsi="Arial" w:cs="Arial"/>
+                <w:lang w:val="en-US"/>
+              </w:rPr>
+              <w:t>0.5</w:t>
+            </w:r>
+          </w:p>
+        </w:tc>
+        <w:tc>
+          <w:tcPr>
+            <w:tcW w:w="2180" w:type="dxa"/>
+            <w:tcBorders>
+              <w:bottom w:val="single" w:sz="4" w:space="0" w:color="auto"/>
+            </w:tcBorders>
+          </w:tcPr>
+          <w:p>
+            <w:pPr>
+              <w:rPr>
+                <w:rFonts w:ascii="Arial" w:hAnsi="Arial" w:cs="Arial"/>
+                <w:lang w:val="en-US"/>
+              </w:rPr>
+            </w:pPr>
+          </w:p>
+        </w:tc>
+      </w:tr>
+      <w:tr>
+        <w:tc>
+          <w:tcPr>
+            <w:tcW w:w="992" w:type="dxa"/>
+            <w:tcBorders>
+              <w:bottom w:val="single" w:sz="4" w:space="0" w:color="auto"/>
+            </w:tcBorders>
+          </w:tcPr>
+          <w:p>
+            <w:pPr>
+              <w:rPr>
+                <w:rFonts w:ascii="Arial" w:hAnsi="Arial" w:cs="Arial"/>
+                <w:lang w:val="en-US"/>
+              </w:rPr>
+            </w:pPr>
+          </w:p>
+        </w:tc>
+        <w:tc>
+          <w:tcPr>
+            <w:tcW w:w="1985" w:type="dxa"/>
+            <w:tcBorders>
+              <w:bottom w:val="single" w:sz="4" w:space="0" w:color="auto"/>
+            </w:tcBorders>
+          </w:tcPr>
+          <w:p>
+            <w:pPr>
+              <w:rPr>
+                <w:rFonts w:ascii="Arial" w:hAnsi="Arial" w:cs="Arial"/>
+                <w:lang w:val="en-US"/>
+              </w:rPr>
+            </w:pPr>
+          </w:p>
+        </w:tc>
+        <w:tc>
+          <w:tcPr>
+            <w:tcW w:w="3544" w:type="dxa"/>
+            <w:tcBorders>
+              <w:bottom w:val="single" w:sz="4" w:space="0" w:color="auto"/>
+            </w:tcBorders>
+          </w:tcPr>
+          <w:p>
+            <w:pPr>
+              <w:rPr>
+                <w:rFonts w:ascii="Arial" w:hAnsi="Arial" w:cs="Arial"/>
+                <w:lang w:val="en-US"/>
+              </w:rPr>
+            </w:pPr>
+            <w:r>
+              <w:rPr>
+                <w:rFonts w:ascii="Arial" w:hAnsi="Arial" w:cs="Arial"/>
+                <w:lang w:val="en-US"/>
+              </w:rPr>
+              <w:t>User sign off</w:t>
+            </w:r>
+          </w:p>
+        </w:tc>
+        <w:tc>
+          <w:tcPr>
+            <w:tcW w:w="2180" w:type="dxa"/>
+            <w:tcBorders>
+              <w:bottom w:val="single" w:sz="4" w:space="0" w:color="auto"/>
+            </w:tcBorders>
+          </w:tcPr>
+          <w:p>
+            <w:pPr>
+              <w:rPr>
+                <w:rFonts w:ascii="Arial" w:hAnsi="Arial" w:cs="Arial"/>
+                <w:lang w:val="en-US"/>
+              </w:rPr>
+            </w:pPr>
+            <w:r>
+              <w:rPr>
+                <w:rFonts w:ascii="Arial" w:hAnsi="Arial" w:cs="Arial"/>
+                <w:lang w:val="en-US"/>
+              </w:rPr>
+              <w:t>0.5</w:t>
+            </w:r>
+          </w:p>
+        </w:tc>
+        <w:tc>
+          <w:tcPr>
+            <w:tcW w:w="2180" w:type="dxa"/>
+            <w:tcBorders>
+              <w:bottom w:val="single" w:sz="4" w:space="0" w:color="auto"/>
+            </w:tcBorders>
+          </w:tcPr>
+          <w:p>
+            <w:pPr>
+              <w:rPr>
+                <w:rFonts w:ascii="Arial" w:hAnsi="Arial" w:cs="Arial"/>
+                <w:lang w:val="en-US"/>
+              </w:rPr>
+            </w:pPr>
+          </w:p>
+        </w:tc>
+      </w:tr>
+      <w:tr>
+        <w:tc>
+          <w:tcPr>
+            <w:tcW w:w="992" w:type="dxa"/>
+            <w:tcBorders>
+              <w:top w:val="single" w:sz="4" w:space="0" w:color="auto"/>
+              <w:left w:val="nil"/>
+              <w:bottom w:val="nil"/>
+              <w:right w:val="nil"/>
+            </w:tcBorders>
+          </w:tcPr>
+          <w:p>
+            <w:pPr>
+              <w:rPr>
+                <w:rFonts w:ascii="Arial" w:hAnsi="Arial" w:cs="Arial"/>
+                <w:lang w:val="en-US"/>
+              </w:rPr>
+            </w:pPr>
+          </w:p>
+        </w:tc>
+        <w:tc>
+          <w:tcPr>
+            <w:tcW w:w="1985" w:type="dxa"/>
+            <w:tcBorders>
+              <w:top w:val="single" w:sz="4" w:space="0" w:color="auto"/>
+              <w:left w:val="nil"/>
+              <w:bottom w:val="nil"/>
+              <w:right w:val="nil"/>
+            </w:tcBorders>
+          </w:tcPr>
+          <w:p>
+            <w:pPr>
+              <w:rPr>
+                <w:rFonts w:ascii="Arial" w:hAnsi="Arial" w:cs="Arial"/>
+                <w:lang w:val="en-US"/>
+              </w:rPr>
+            </w:pPr>
+          </w:p>
+        </w:tc>
+        <w:tc>
+          <w:tcPr>
+            <w:tcW w:w="3544" w:type="dxa"/>
+            <w:tcBorders>
+              <w:top w:val="single" w:sz="4" w:space="0" w:color="auto"/>
+              <w:left w:val="nil"/>
+              <w:bottom w:val="nil"/>
+              <w:right w:val="nil"/>
+            </w:tcBorders>
+          </w:tcPr>
+          <w:p>
+            <w:pPr>
+              <w:rPr>
+                <w:rFonts w:ascii="Arial" w:hAnsi="Arial" w:cs="Arial"/>
+                <w:lang w:val="en-US"/>
+              </w:rPr>
+            </w:pPr>
+          </w:p>
+        </w:tc>
+        <w:tc>
+          <w:tcPr>
+            <w:tcW w:w="2180" w:type="dxa"/>
+            <w:tcBorders>
+              <w:top w:val="single" w:sz="4" w:space="0" w:color="auto"/>
+              <w:left w:val="nil"/>
+              <w:bottom w:val="nil"/>
+              <w:right w:val="nil"/>
+            </w:tcBorders>
+          </w:tcPr>
+          <w:p>
+            <w:pPr>
+              <w:rPr>
+                <w:rFonts w:ascii="Arial" w:hAnsi="Arial" w:cs="Arial"/>
+                <w:lang w:val="en-US"/>
+              </w:rPr>
+            </w:pPr>
+          </w:p>
+        </w:tc>
+        <w:tc>
+          <w:tcPr>
+            <w:tcW w:w="2180" w:type="dxa"/>
+            <w:tcBorders>
+              <w:top w:val="single" w:sz="4" w:space="0" w:color="auto"/>
+              <w:left w:val="nil"/>
+              <w:bottom w:val="nil"/>
+              <w:right w:val="nil"/>
+            </w:tcBorders>
+          </w:tcPr>
+          <w:p>
+            <w:pPr>
+              <w:rPr>
+                <w:rFonts w:ascii="Arial" w:hAnsi="Arial" w:cs="Arial"/>
+                <w:lang w:val="en-US"/>
+              </w:rPr>
+            </w:pPr>
+          </w:p>
+        </w:tc>
+      </w:tr>
+      <w:tr>
+        <w:tc>
+          <w:tcPr>
+            <w:tcW w:w="992" w:type="dxa"/>
+            <w:tcBorders>
+              <w:top w:val="nil"/>
+              <w:left w:val="nil"/>
+              <w:bottom w:val="nil"/>
+              <w:right w:val="nil"/>
+            </w:tcBorders>
+          </w:tcPr>
+          <w:p>
+            <w:pPr>
+              <w:rPr>
+                <w:rFonts w:ascii="Arial" w:hAnsi="Arial" w:cs="Arial"/>
+                <w:lang w:val="en-US"/>
+              </w:rPr>
+            </w:pPr>
+          </w:p>
+        </w:tc>
+        <w:tc>
+          <w:tcPr>
+            <w:tcW w:w="1985" w:type="dxa"/>
+            <w:tcBorders>
+              <w:top w:val="nil"/>
+              <w:left w:val="nil"/>
+              <w:bottom w:val="nil"/>
+              <w:right w:val="nil"/>
+            </w:tcBorders>
+          </w:tcPr>
+          <w:p>
+            <w:pPr>
+              <w:rPr>
+                <w:rFonts w:ascii="Arial" w:hAnsi="Arial" w:cs="Arial"/>
+                <w:lang w:val="en-US"/>
+              </w:rPr>
+            </w:pPr>
+          </w:p>
+        </w:tc>
+        <w:tc>
+          <w:tcPr>
+            <w:tcW w:w="3544" w:type="dxa"/>
+            <w:tcBorders>
+              <w:top w:val="nil"/>
+              <w:left w:val="nil"/>
+            </w:tcBorders>
+          </w:tcPr>
+          <w:p>
+            <w:pPr>
+              <w:rPr>
+                <w:rFonts w:ascii="Arial" w:hAnsi="Arial" w:cs="Arial"/>
+                <w:b/>
+                <w:lang w:val="en-US"/>
+              </w:rPr>
+            </w:pPr>
+            <w:r>
+              <w:rPr>
+                <w:rFonts w:ascii="Arial" w:hAnsi="Arial" w:cs="Arial"/>
+                <w:b/>
+                <w:lang w:val="en-US"/>
+              </w:rPr>
+              <w:t>Total</w:t>
+            </w:r>
+          </w:p>
+        </w:tc>
+        <w:tc>
+          <w:tcPr>
+            <w:tcW w:w="2180" w:type="dxa"/>
+            <w:tcBorders>
+              <w:top w:val="nil"/>
+            </w:tcBorders>
+          </w:tcPr>
+          <w:p>
+            <w:pPr>
+              <w:rPr>
+                <w:rFonts w:ascii="Arial" w:hAnsi="Arial" w:cs="Arial"/>
+                <w:lang w:val="en-US"/>
+              </w:rPr>
+            </w:pPr>
+            <w:r>
+              <w:rPr>
+                <w:rFonts w:ascii="Arial" w:hAnsi="Arial" w:cs="Arial"/>
+                <w:lang w:val="en-US"/>
+              </w:rPr>
+              <w:t>114</w:t>
+            </w:r>
+          </w:p>
+        </w:tc>
+        <w:tc>
+          <w:tcPr>
+            <w:tcW w:w="2180" w:type="dxa"/>
+            <w:tcBorders>
+              <w:top w:val="nil"/>
+            </w:tcBorders>
+          </w:tcPr>
+          <w:p>
+            <w:pPr>
+              <w:rPr>
+                <w:rFonts w:ascii="Arial" w:hAnsi="Arial" w:cs="Arial"/>
+                <w:lang w:val="en-US"/>
+              </w:rPr>
+            </w:pPr>
+          </w:p>
+        </w:tc>
+      </w:tr>
+    </w:tbl>
+    <w:p>
+      <w:pPr>
+        <w:rPr>
+          <w:rFonts w:ascii="Arial" w:hAnsi="Arial" w:cs="Arial"/>
+          <w:lang w:val="en-US"/>
+        </w:rPr>
+      </w:pPr>
+    </w:p>
+    <w:p>
+      <w:pPr>
         <w:pStyle w:val="Heading1"/>
         <w:rPr>
           <w:lang w:val="en-US"/>
@@ -7802,7 +11014,6 @@
         <w:rPr>
           <w:lang w:val="en-US"/>
         </w:rPr>
-        <w:lastRenderedPageBreak/>
         <w:t>9</w:t>
       </w:r>
       <w:r>
@@ -8112,7 +11323,7 @@
 </file>
 
 <file path=word/endnotes.xml><?xml version="1.0" encoding="utf-8"?>
-<w:endnotes xmlns:wpc="http://schemas.microsoft.com/office/word/2010/wordprocessingCanvas" xmlns:mc="http://schemas.openxmlformats.org/markup-compatibility/2006" xmlns:o="urn:schemas-microsoft-com:office:office" xmlns:r="http://schemas.openxmlformats.org/officeDocument/2006/relationships" xmlns:m="http://schemas.openxmlformats.org/officeDocument/2006/math" xmlns:v="urn:schemas-microsoft-com:vml" xmlns:wp14="http://schemas.microsoft.com/office/word/2010/wordprocessingDrawing" xmlns:wp="http://schemas.openxmlformats.org/drawingml/2006/wordprocessingDrawing" xmlns:w10="urn:schemas-microsoft-com:office:word" xmlns:w="http://schemas.openxmlformats.org/wordprocessingml/2006/main" xmlns:w14="http://schemas.microsoft.com/office/word/2010/wordml" xmlns:wpg="http://schemas.microsoft.com/office/word/2010/wordprocessingGroup" xmlns:wpi="http://schemas.microsoft.com/office/word/2010/wordprocessingInk" xmlns:wne="http://schemas.microsoft.com/office/word/2006/wordml" xmlns:wps="http://schemas.microsoft.com/office/word/2010/wordprocessingShape" mc:Ignorable="w14 wp14">
+<w:endnotes xmlns:wpc="http://schemas.microsoft.com/office/word/2010/wordprocessingCanvas" xmlns:mo="http://schemas.microsoft.com/office/mac/office/2008/main" xmlns:mc="http://schemas.openxmlformats.org/markup-compatibility/2006" xmlns:mv="urn:schemas-microsoft-com:mac:vml" xmlns:o="urn:schemas-microsoft-com:office:office" xmlns:r="http://schemas.openxmlformats.org/officeDocument/2006/relationships" xmlns:m="http://schemas.openxmlformats.org/officeDocument/2006/math" xmlns:v="urn:schemas-microsoft-com:vml" xmlns:wp14="http://schemas.microsoft.com/office/word/2010/wordprocessingDrawing" xmlns:wp="http://schemas.openxmlformats.org/drawingml/2006/wordprocessingDrawing" xmlns:w10="urn:schemas-microsoft-com:office:word" xmlns:w="http://schemas.openxmlformats.org/wordprocessingml/2006/main" xmlns:w14="http://schemas.microsoft.com/office/word/2010/wordml" xmlns:wpg="http://schemas.microsoft.com/office/word/2010/wordprocessingGroup" xmlns:wpi="http://schemas.microsoft.com/office/word/2010/wordprocessingInk" xmlns:wne="http://schemas.microsoft.com/office/word/2006/wordml" xmlns:wps="http://schemas.microsoft.com/office/word/2010/wordprocessingShape" mc:Ignorable="w14 wp14">
   <w:endnote w:type="separator" w:id="-1">
     <w:p>
       <w:r>
@@ -8131,7 +11342,7 @@
 </file>
 
 <file path=word/footer1.xml><?xml version="1.0" encoding="utf-8"?>
-<w:ftr xmlns:wpc="http://schemas.microsoft.com/office/word/2010/wordprocessingCanvas" xmlns:mc="http://schemas.openxmlformats.org/markup-compatibility/2006" xmlns:o="urn:schemas-microsoft-com:office:office" xmlns:r="http://schemas.openxmlformats.org/officeDocument/2006/relationships" xmlns:m="http://schemas.openxmlformats.org/officeDocument/2006/math" xmlns:v="urn:schemas-microsoft-com:vml" xmlns:wp14="http://schemas.microsoft.com/office/word/2010/wordprocessingDrawing" xmlns:wp="http://schemas.openxmlformats.org/drawingml/2006/wordprocessingDrawing" xmlns:w10="urn:schemas-microsoft-com:office:word" xmlns:w="http://schemas.openxmlformats.org/wordprocessingml/2006/main" xmlns:w14="http://schemas.microsoft.com/office/word/2010/wordml" xmlns:wpg="http://schemas.microsoft.com/office/word/2010/wordprocessingGroup" xmlns:wpi="http://schemas.microsoft.com/office/word/2010/wordprocessingInk" xmlns:wne="http://schemas.microsoft.com/office/word/2006/wordml" xmlns:wps="http://schemas.microsoft.com/office/word/2010/wordprocessingShape" mc:Ignorable="w14 wp14">
+<w:ftr xmlns:wpc="http://schemas.microsoft.com/office/word/2010/wordprocessingCanvas" xmlns:mo="http://schemas.microsoft.com/office/mac/office/2008/main" xmlns:mc="http://schemas.openxmlformats.org/markup-compatibility/2006" xmlns:mv="urn:schemas-microsoft-com:mac:vml" xmlns:o="urn:schemas-microsoft-com:office:office" xmlns:r="http://schemas.openxmlformats.org/officeDocument/2006/relationships" xmlns:m="http://schemas.openxmlformats.org/officeDocument/2006/math" xmlns:v="urn:schemas-microsoft-com:vml" xmlns:wp14="http://schemas.microsoft.com/office/word/2010/wordprocessingDrawing" xmlns:wp="http://schemas.openxmlformats.org/drawingml/2006/wordprocessingDrawing" xmlns:w10="urn:schemas-microsoft-com:office:word" xmlns:w="http://schemas.openxmlformats.org/wordprocessingml/2006/main" xmlns:w14="http://schemas.microsoft.com/office/word/2010/wordml" xmlns:wpg="http://schemas.microsoft.com/office/word/2010/wordprocessingGroup" xmlns:wpi="http://schemas.microsoft.com/office/word/2010/wordprocessingInk" xmlns:wne="http://schemas.microsoft.com/office/word/2006/wordml" xmlns:wps="http://schemas.microsoft.com/office/word/2010/wordprocessingShape" mc:Ignorable="w14 wp14">
   <w:p>
     <w:pPr>
       <w:pStyle w:val="Footer"/>
@@ -8169,7 +11380,7 @@
 </file>
 
 <file path=word/footer2.xml><?xml version="1.0" encoding="utf-8"?>
-<w:ftr xmlns:wpc="http://schemas.microsoft.com/office/word/2010/wordprocessingCanvas" xmlns:mc="http://schemas.openxmlformats.org/markup-compatibility/2006" xmlns:o="urn:schemas-microsoft-com:office:office" xmlns:r="http://schemas.openxmlformats.org/officeDocument/2006/relationships" xmlns:m="http://schemas.openxmlformats.org/officeDocument/2006/math" xmlns:v="urn:schemas-microsoft-com:vml" xmlns:wp14="http://schemas.microsoft.com/office/word/2010/wordprocessingDrawing" xmlns:wp="http://schemas.openxmlformats.org/drawingml/2006/wordprocessingDrawing" xmlns:w10="urn:schemas-microsoft-com:office:word" xmlns:w="http://schemas.openxmlformats.org/wordprocessingml/2006/main" xmlns:w14="http://schemas.microsoft.com/office/word/2010/wordml" xmlns:wpg="http://schemas.microsoft.com/office/word/2010/wordprocessingGroup" xmlns:wpi="http://schemas.microsoft.com/office/word/2010/wordprocessingInk" xmlns:wne="http://schemas.microsoft.com/office/word/2006/wordml" xmlns:wps="http://schemas.microsoft.com/office/word/2010/wordprocessingShape" mc:Ignorable="w14 wp14">
+<w:ftr xmlns:wpc="http://schemas.microsoft.com/office/word/2010/wordprocessingCanvas" xmlns:mo="http://schemas.microsoft.com/office/mac/office/2008/main" xmlns:mc="http://schemas.openxmlformats.org/markup-compatibility/2006" xmlns:mv="urn:schemas-microsoft-com:mac:vml" xmlns:o="urn:schemas-microsoft-com:office:office" xmlns:r="http://schemas.openxmlformats.org/officeDocument/2006/relationships" xmlns:m="http://schemas.openxmlformats.org/officeDocument/2006/math" xmlns:v="urn:schemas-microsoft-com:vml" xmlns:wp14="http://schemas.microsoft.com/office/word/2010/wordprocessingDrawing" xmlns:wp="http://schemas.openxmlformats.org/drawingml/2006/wordprocessingDrawing" xmlns:w10="urn:schemas-microsoft-com:office:word" xmlns:w="http://schemas.openxmlformats.org/wordprocessingml/2006/main" xmlns:w14="http://schemas.microsoft.com/office/word/2010/wordml" xmlns:wpg="http://schemas.microsoft.com/office/word/2010/wordprocessingGroup" xmlns:wpi="http://schemas.microsoft.com/office/word/2010/wordprocessingInk" xmlns:wne="http://schemas.microsoft.com/office/word/2006/wordml" xmlns:wps="http://schemas.microsoft.com/office/word/2010/wordprocessingShape" mc:Ignorable="w14 wp14">
   <w:p>
     <w:pPr>
       <w:pStyle w:val="Footer"/>
@@ -8201,7 +11412,7 @@
         <w:rStyle w:val="PageNumber"/>
         <w:noProof/>
       </w:rPr>
-      <w:t>2</w:t>
+      <w:t>1</w:t>
     </w:r>
     <w:r>
       <w:rPr>
@@ -8220,7 +11431,7 @@
 </file>
 
 <file path=word/footnotes.xml><?xml version="1.0" encoding="utf-8"?>
-<w:footnotes xmlns:wpc="http://schemas.microsoft.com/office/word/2010/wordprocessingCanvas" xmlns:mc="http://schemas.openxmlformats.org/markup-compatibility/2006" xmlns:o="urn:schemas-microsoft-com:office:office" xmlns:r="http://schemas.openxmlformats.org/officeDocument/2006/relationships" xmlns:m="http://schemas.openxmlformats.org/officeDocument/2006/math" xmlns:v="urn:schemas-microsoft-com:vml" xmlns:wp14="http://schemas.microsoft.com/office/word/2010/wordprocessingDrawing" xmlns:wp="http://schemas.openxmlformats.org/drawingml/2006/wordprocessingDrawing" xmlns:w10="urn:schemas-microsoft-com:office:word" xmlns:w="http://schemas.openxmlformats.org/wordprocessingml/2006/main" xmlns:w14="http://schemas.microsoft.com/office/word/2010/wordml" xmlns:wpg="http://schemas.microsoft.com/office/word/2010/wordprocessingGroup" xmlns:wpi="http://schemas.microsoft.com/office/word/2010/wordprocessingInk" xmlns:wne="http://schemas.microsoft.com/office/word/2006/wordml" xmlns:wps="http://schemas.microsoft.com/office/word/2010/wordprocessingShape" mc:Ignorable="w14 wp14">
+<w:footnotes xmlns:wpc="http://schemas.microsoft.com/office/word/2010/wordprocessingCanvas" xmlns:mo="http://schemas.microsoft.com/office/mac/office/2008/main" xmlns:mc="http://schemas.openxmlformats.org/markup-compatibility/2006" xmlns:mv="urn:schemas-microsoft-com:mac:vml" xmlns:o="urn:schemas-microsoft-com:office:office" xmlns:r="http://schemas.openxmlformats.org/officeDocument/2006/relationships" xmlns:m="http://schemas.openxmlformats.org/officeDocument/2006/math" xmlns:v="urn:schemas-microsoft-com:vml" xmlns:wp14="http://schemas.microsoft.com/office/word/2010/wordprocessingDrawing" xmlns:wp="http://schemas.openxmlformats.org/drawingml/2006/wordprocessingDrawing" xmlns:w10="urn:schemas-microsoft-com:office:word" xmlns:w="http://schemas.openxmlformats.org/wordprocessingml/2006/main" xmlns:w14="http://schemas.microsoft.com/office/word/2010/wordml" xmlns:wpg="http://schemas.microsoft.com/office/word/2010/wordprocessingGroup" xmlns:wpi="http://schemas.microsoft.com/office/word/2010/wordprocessingInk" xmlns:wne="http://schemas.microsoft.com/office/word/2006/wordml" xmlns:wps="http://schemas.microsoft.com/office/word/2010/wordprocessingShape" mc:Ignorable="w14 wp14">
   <w:footnote w:type="separator" w:id="-1">
     <w:p>
       <w:r>
@@ -8239,7 +11450,7 @@
 </file>
 
 <file path=word/header1.xml><?xml version="1.0" encoding="utf-8"?>
-<w:hdr xmlns:wpc="http://schemas.microsoft.com/office/word/2010/wordprocessingCanvas" xmlns:mc="http://schemas.openxmlformats.org/markup-compatibility/2006" xmlns:o="urn:schemas-microsoft-com:office:office" xmlns:r="http://schemas.openxmlformats.org/officeDocument/2006/relationships" xmlns:m="http://schemas.openxmlformats.org/officeDocument/2006/math" xmlns:v="urn:schemas-microsoft-com:vml" xmlns:wp14="http://schemas.microsoft.com/office/word/2010/wordprocessingDrawing" xmlns:wp="http://schemas.openxmlformats.org/drawingml/2006/wordprocessingDrawing" xmlns:w10="urn:schemas-microsoft-com:office:word" xmlns:w="http://schemas.openxmlformats.org/wordprocessingml/2006/main" xmlns:w14="http://schemas.microsoft.com/office/word/2010/wordml" xmlns:wpg="http://schemas.microsoft.com/office/word/2010/wordprocessingGroup" xmlns:wpi="http://schemas.microsoft.com/office/word/2010/wordprocessingInk" xmlns:wne="http://schemas.microsoft.com/office/word/2006/wordml" xmlns:wps="http://schemas.microsoft.com/office/word/2010/wordprocessingShape" mc:Ignorable="w14 wp14">
+<w:hdr xmlns:wpc="http://schemas.microsoft.com/office/word/2010/wordprocessingCanvas" xmlns:mo="http://schemas.microsoft.com/office/mac/office/2008/main" xmlns:mc="http://schemas.openxmlformats.org/markup-compatibility/2006" xmlns:mv="urn:schemas-microsoft-com:mac:vml" xmlns:o="urn:schemas-microsoft-com:office:office" xmlns:r="http://schemas.openxmlformats.org/officeDocument/2006/relationships" xmlns:m="http://schemas.openxmlformats.org/officeDocument/2006/math" xmlns:v="urn:schemas-microsoft-com:vml" xmlns:wp14="http://schemas.microsoft.com/office/word/2010/wordprocessingDrawing" xmlns:wp="http://schemas.openxmlformats.org/drawingml/2006/wordprocessingDrawing" xmlns:w10="urn:schemas-microsoft-com:office:word" xmlns:w="http://schemas.openxmlformats.org/wordprocessingml/2006/main" xmlns:w14="http://schemas.microsoft.com/office/word/2010/wordml" xmlns:wpg="http://schemas.microsoft.com/office/word/2010/wordprocessingGroup" xmlns:wpi="http://schemas.microsoft.com/office/word/2010/wordprocessingInk" xmlns:wne="http://schemas.microsoft.com/office/word/2006/wordml" xmlns:wps="http://schemas.microsoft.com/office/word/2010/wordprocessingShape" mc:Ignorable="w14 wp14">
   <w:p>
     <w:pPr>
       <w:jc w:val="center"/>
@@ -8274,7 +11485,7 @@
 </file>
 
 <file path=word/numbering.xml><?xml version="1.0" encoding="utf-8"?>
-<w:numbering xmlns:wpc="http://schemas.microsoft.com/office/word/2010/wordprocessingCanvas" xmlns:mc="http://schemas.openxmlformats.org/markup-compatibility/2006" xmlns:o="urn:schemas-microsoft-com:office:office" xmlns:r="http://schemas.openxmlformats.org/officeDocument/2006/relationships" xmlns:m="http://schemas.openxmlformats.org/officeDocument/2006/math" xmlns:v="urn:schemas-microsoft-com:vml" xmlns:wp14="http://schemas.microsoft.com/office/word/2010/wordprocessingDrawing" xmlns:wp="http://schemas.openxmlformats.org/drawingml/2006/wordprocessingDrawing" xmlns:w10="urn:schemas-microsoft-com:office:word" xmlns:w="http://schemas.openxmlformats.org/wordprocessingml/2006/main" xmlns:w14="http://schemas.microsoft.com/office/word/2010/wordml" xmlns:wpg="http://schemas.microsoft.com/office/word/2010/wordprocessingGroup" xmlns:wpi="http://schemas.microsoft.com/office/word/2010/wordprocessingInk" xmlns:wne="http://schemas.microsoft.com/office/word/2006/wordml" xmlns:wps="http://schemas.microsoft.com/office/word/2010/wordprocessingShape" mc:Ignorable="w14 wp14">
+<w:numbering xmlns:wpc="http://schemas.microsoft.com/office/word/2010/wordprocessingCanvas" xmlns:mo="http://schemas.microsoft.com/office/mac/office/2008/main" xmlns:mc="http://schemas.openxmlformats.org/markup-compatibility/2006" xmlns:mv="urn:schemas-microsoft-com:mac:vml" xmlns:o="urn:schemas-microsoft-com:office:office" xmlns:r="http://schemas.openxmlformats.org/officeDocument/2006/relationships" xmlns:m="http://schemas.openxmlformats.org/officeDocument/2006/math" xmlns:v="urn:schemas-microsoft-com:vml" xmlns:wp14="http://schemas.microsoft.com/office/word/2010/wordprocessingDrawing" xmlns:wp="http://schemas.openxmlformats.org/drawingml/2006/wordprocessingDrawing" xmlns:w10="urn:schemas-microsoft-com:office:word" xmlns:w="http://schemas.openxmlformats.org/wordprocessingml/2006/main" xmlns:w14="http://schemas.microsoft.com/office/word/2010/wordml" xmlns:wpg="http://schemas.microsoft.com/office/word/2010/wordprocessingGroup" xmlns:wpi="http://schemas.microsoft.com/office/word/2010/wordprocessingInk" xmlns:wne="http://schemas.microsoft.com/office/word/2006/wordml" xmlns:wps="http://schemas.microsoft.com/office/word/2010/wordprocessingShape" mc:Ignorable="w14 wp14">
   <w:abstractNum w:abstractNumId="0">
     <w:nsid w:val="00000001"/>
     <w:multiLevelType w:val="hybridMultilevel"/>
@@ -9161,7 +12372,7 @@
     </w:rPrDefault>
     <w:pPrDefault/>
   </w:docDefaults>
-  <w:latentStyles w:defLockedState="0" w:defUIPriority="99" w:defSemiHidden="1" w:defUnhideWhenUsed="1" w:defQFormat="0" w:count="267">
+  <w:latentStyles w:defLockedState="0" w:defUIPriority="99" w:defSemiHidden="1" w:defUnhideWhenUsed="1" w:defQFormat="0" w:count="276">
     <w:lsdException w:name="Normal" w:semiHidden="0" w:uiPriority="0" w:unhideWhenUsed="0" w:qFormat="1"/>
     <w:lsdException w:name="heading 1" w:semiHidden="0" w:uiPriority="9" w:unhideWhenUsed="0" w:qFormat="1"/>
     <w:lsdException w:name="heading 2" w:uiPriority="9" w:qFormat="1"/>
@@ -9732,7 +12943,7 @@
 </file>
 
 <file path=word/stylesWithEffects.xml><?xml version="1.0" encoding="utf-8"?>
-<w:styles xmlns:wpc="http://schemas.microsoft.com/office/word/2010/wordprocessingCanvas" xmlns:mc="http://schemas.openxmlformats.org/markup-compatibility/2006" xmlns:o="urn:schemas-microsoft-com:office:office" xmlns:r="http://schemas.openxmlformats.org/officeDocument/2006/relationships" xmlns:m="http://schemas.openxmlformats.org/officeDocument/2006/math" xmlns:v="urn:schemas-microsoft-com:vml" xmlns:wp14="http://schemas.microsoft.com/office/word/2010/wordprocessingDrawing" xmlns:wp="http://schemas.openxmlformats.org/drawingml/2006/wordprocessingDrawing" xmlns:w10="urn:schemas-microsoft-com:office:word" xmlns:w="http://schemas.openxmlformats.org/wordprocessingml/2006/main" xmlns:w14="http://schemas.microsoft.com/office/word/2010/wordml" xmlns:wpg="http://schemas.microsoft.com/office/word/2010/wordprocessingGroup" xmlns:wpi="http://schemas.microsoft.com/office/word/2010/wordprocessingInk" xmlns:wne="http://schemas.microsoft.com/office/word/2006/wordml" xmlns:wps="http://schemas.microsoft.com/office/word/2010/wordprocessingShape" mc:Ignorable="w14 wp14">
+<w:styles xmlns:wpc="http://schemas.microsoft.com/office/word/2010/wordprocessingCanvas" xmlns:mo="http://schemas.microsoft.com/office/mac/office/2008/main" xmlns:mc="http://schemas.openxmlformats.org/markup-compatibility/2006" xmlns:mv="urn:schemas-microsoft-com:mac:vml" xmlns:o="urn:schemas-microsoft-com:office:office" xmlns:r="http://schemas.openxmlformats.org/officeDocument/2006/relationships" xmlns:m="http://schemas.openxmlformats.org/officeDocument/2006/math" xmlns:v="urn:schemas-microsoft-com:vml" xmlns:wp14="http://schemas.microsoft.com/office/word/2010/wordprocessingDrawing" xmlns:wp="http://schemas.openxmlformats.org/drawingml/2006/wordprocessingDrawing" xmlns:w10="urn:schemas-microsoft-com:office:word" xmlns:w="http://schemas.openxmlformats.org/wordprocessingml/2006/main" xmlns:w14="http://schemas.microsoft.com/office/word/2010/wordml" xmlns:wpg="http://schemas.microsoft.com/office/word/2010/wordprocessingGroup" xmlns:wpi="http://schemas.microsoft.com/office/word/2010/wordprocessingInk" xmlns:wne="http://schemas.microsoft.com/office/word/2006/wordml" xmlns:wps="http://schemas.microsoft.com/office/word/2010/wordprocessingShape" mc:Ignorable="w14 wp14">
   <w:docDefaults>
     <w:rPrDefault>
       <w:rPr>
@@ -9744,7 +12955,7 @@
     </w:rPrDefault>
     <w:pPrDefault/>
   </w:docDefaults>
-  <w:latentStyles w:defLockedState="0" w:defUIPriority="99" w:defSemiHidden="1" w:defUnhideWhenUsed="1" w:defQFormat="0" w:count="267">
+  <w:latentStyles w:defLockedState="0" w:defUIPriority="99" w:defSemiHidden="1" w:defUnhideWhenUsed="1" w:defQFormat="0" w:count="276">
     <w:lsdException w:name="Normal" w:semiHidden="0" w:uiPriority="0" w:unhideWhenUsed="0" w:qFormat="1"/>
     <w:lsdException w:name="heading 1" w:semiHidden="0" w:uiPriority="9" w:unhideWhenUsed="0" w:qFormat="1"/>
     <w:lsdException w:name="heading 2" w:uiPriority="9" w:qFormat="1"/>
@@ -10639,7 +13850,7 @@
 </file>
 
 <file path=customXml/itemProps1.xml><?xml version="1.0" encoding="utf-8"?>
-<ds:datastoreItem xmlns:ds="http://schemas.openxmlformats.org/officeDocument/2006/customXml" ds:itemID="{48FA434D-BF1F-4913-A952-88D05512407F}">
+<ds:datastoreItem xmlns:ds="http://schemas.openxmlformats.org/officeDocument/2006/customXml" ds:itemID="{B882ECAD-510F-2240-9364-AC5083D985CF}">
   <ds:schemaRefs>
     <ds:schemaRef ds:uri="http://schemas.openxmlformats.org/officeDocument/2006/bibliography"/>
   </ds:schemaRefs>

</xml_diff>